<commit_message>
forth commit - 需求变更
</commit_message>
<xml_diff>
--- a/1120173315-陆显葳-规格说明书.docx
+++ b/1120173315-陆显葳-规格说明书.docx
@@ -17,6 +17,7 @@
           <w:docPartUnique/>
         </w:docPartObj>
       </w:sdtPr>
+      <w:sdtEndPr/>
       <w:sdtContent>
         <w:p>
           <w:pPr>
@@ -67,7 +68,6 @@
           <w:pPr>
             <w:jc w:val="center"/>
             <w:rPr>
-              <w:rFonts w:hint="eastAsia"/>
               <w:b/>
               <w:sz w:val="44"/>
               <w:szCs w:val="44"/>
@@ -214,7 +214,7 @@
         <w:p>
           <w:pPr>
             <w:rPr>
-              <w:rFonts w:ascii="宋体" w:hint="eastAsia"/>
+              <w:rFonts w:ascii="宋体"/>
               <w:sz w:val="28"/>
               <w:szCs w:val="28"/>
             </w:rPr>
@@ -223,7 +223,7 @@
         <w:p>
           <w:pPr>
             <w:rPr>
-              <w:rFonts w:ascii="宋体" w:hint="eastAsia"/>
+              <w:rFonts w:ascii="宋体"/>
               <w:sz w:val="28"/>
               <w:szCs w:val="28"/>
             </w:rPr>
@@ -481,7 +481,7 @@
         </w:numPr>
         <w:ind w:firstLineChars="0"/>
         <w:rPr>
-          <w:rFonts w:ascii="黑体" w:eastAsia="黑体" w:hAnsi="黑体" w:hint="eastAsia"/>
+          <w:rFonts w:ascii="黑体" w:eastAsia="黑体" w:hAnsi="黑体"/>
           <w:sz w:val="24"/>
           <w:szCs w:val="24"/>
         </w:rPr>
@@ -527,7 +527,7 @@
         </w:numPr>
         <w:ind w:firstLineChars="0"/>
         <w:rPr>
-          <w:rFonts w:ascii="黑体" w:eastAsia="黑体" w:hAnsi="黑体" w:hint="eastAsia"/>
+          <w:rFonts w:ascii="黑体" w:eastAsia="黑体" w:hAnsi="黑体"/>
           <w:sz w:val="24"/>
           <w:szCs w:val="24"/>
         </w:rPr>
@@ -683,7 +683,7 @@
     <w:p>
       <w:pPr>
         <w:rPr>
-          <w:rFonts w:ascii="黑体" w:eastAsia="黑体" w:hAnsi="黑体" w:hint="eastAsia"/>
+          <w:rFonts w:ascii="黑体" w:eastAsia="黑体" w:hAnsi="黑体"/>
           <w:sz w:val="28"/>
           <w:szCs w:val="28"/>
         </w:rPr>
@@ -892,8 +892,6 @@
           <w:szCs w:val="24"/>
         </w:rPr>
       </w:pPr>
-      <w:bookmarkStart w:id="0" w:name="_GoBack"/>
-      <w:bookmarkEnd w:id="0"/>
     </w:p>
     <w:p>
       <w:pPr>
@@ -1155,32 +1153,32 @@
           <w:p>
             <w:pPr>
               <w:rPr>
+                <w:rFonts w:ascii="黑体" w:eastAsia="黑体" w:hAnsi="黑体"/>
+                <w:sz w:val="24"/>
+                <w:szCs w:val="24"/>
+              </w:rPr>
+            </w:pPr>
+          </w:p>
+        </w:tc>
+        <w:tc>
+          <w:tcPr>
+            <w:tcW w:w="1701" w:type="dxa"/>
+            <w:vAlign w:val="center"/>
+          </w:tcPr>
+          <w:p>
+            <w:pPr>
+              <w:rPr>
+                <w:rFonts w:ascii="黑体" w:eastAsia="黑体" w:hAnsi="黑体"/>
+                <w:sz w:val="24"/>
+                <w:szCs w:val="24"/>
+              </w:rPr>
+            </w:pPr>
+            <w:r>
+              <w:rPr>
                 <w:rFonts w:ascii="黑体" w:eastAsia="黑体" w:hAnsi="黑体" w:hint="eastAsia"/>
                 <w:sz w:val="24"/>
                 <w:szCs w:val="24"/>
               </w:rPr>
-            </w:pPr>
-          </w:p>
-        </w:tc>
-        <w:tc>
-          <w:tcPr>
-            <w:tcW w:w="1701" w:type="dxa"/>
-            <w:vAlign w:val="center"/>
-          </w:tcPr>
-          <w:p>
-            <w:pPr>
-              <w:rPr>
-                <w:rFonts w:ascii="黑体" w:eastAsia="黑体" w:hAnsi="黑体" w:hint="eastAsia"/>
-                <w:sz w:val="24"/>
-                <w:szCs w:val="24"/>
-              </w:rPr>
-            </w:pPr>
-            <w:r>
-              <w:rPr>
-                <w:rFonts w:ascii="黑体" w:eastAsia="黑体" w:hAnsi="黑体" w:hint="eastAsia"/>
-                <w:sz w:val="24"/>
-                <w:szCs w:val="24"/>
-              </w:rPr>
               <w:t>备案上报</w:t>
             </w:r>
           </w:p>
@@ -1193,7 +1191,7 @@
           <w:p>
             <w:pPr>
               <w:rPr>
-                <w:rFonts w:ascii="黑体" w:eastAsia="黑体" w:hAnsi="黑体" w:hint="eastAsia"/>
+                <w:rFonts w:ascii="黑体" w:eastAsia="黑体" w:hAnsi="黑体"/>
                 <w:sz w:val="24"/>
                 <w:szCs w:val="24"/>
               </w:rPr>
@@ -2229,80 +2227,212 @@
       <w:pPr>
         <w:ind w:firstLine="480"/>
         <w:rPr>
+          <w:rFonts w:ascii="黑体" w:eastAsia="黑体" w:hAnsi="黑体"/>
+          <w:sz w:val="24"/>
+          <w:szCs w:val="24"/>
+        </w:rPr>
+      </w:pPr>
+    </w:p>
+    <w:p>
+      <w:pPr>
+        <w:rPr>
+          <w:rFonts w:ascii="黑体" w:eastAsia="黑体" w:hAnsi="黑体"/>
+          <w:sz w:val="24"/>
+          <w:szCs w:val="24"/>
+        </w:rPr>
+      </w:pPr>
+      <w:r>
+        <w:rPr>
+          <w:rFonts w:ascii="黑体" w:eastAsia="黑体" w:hAnsi="黑体"/>
+          <w:sz w:val="24"/>
+          <w:szCs w:val="24"/>
+        </w:rPr>
+        <w:t>数据填报</w:t>
+      </w:r>
+      <w:r>
+        <w:rPr>
           <w:rFonts w:ascii="黑体" w:eastAsia="黑体" w:hAnsi="黑体" w:hint="eastAsia"/>
           <w:sz w:val="24"/>
           <w:szCs w:val="24"/>
         </w:rPr>
-      </w:pPr>
-    </w:p>
-    <w:p>
-      <w:pPr>
-        <w:rPr>
-          <w:rFonts w:ascii="黑体" w:eastAsia="黑体" w:hAnsi="黑体"/>
-          <w:sz w:val="24"/>
-          <w:szCs w:val="24"/>
-        </w:rPr>
-      </w:pPr>
-      <w:r>
-        <w:rPr>
-          <w:rFonts w:ascii="黑体" w:eastAsia="黑体" w:hAnsi="黑体"/>
-          <w:sz w:val="24"/>
-          <w:szCs w:val="24"/>
-        </w:rPr>
-        <w:t>数据填报</w:t>
-      </w:r>
+        <w:t>基本描述：</w:t>
+      </w:r>
+    </w:p>
+    <w:p>
+      <w:pPr>
+        <w:ind w:firstLine="420"/>
+        <w:rPr>
+          <w:rFonts w:ascii="黑体" w:eastAsia="黑体" w:hAnsi="黑体"/>
+          <w:sz w:val="24"/>
+          <w:szCs w:val="24"/>
+        </w:rPr>
+      </w:pPr>
       <w:r>
         <w:rPr>
           <w:rFonts w:ascii="黑体" w:eastAsia="黑体" w:hAnsi="黑体" w:hint="eastAsia"/>
           <w:sz w:val="24"/>
           <w:szCs w:val="24"/>
         </w:rPr>
+        <w:t>企业用户填报当期采集数据。根据预先设定的模板在规定的时间范围内进行填报，填写完成后保存，确认无误后上报。</w:t>
+      </w:r>
+    </w:p>
+    <w:p>
+      <w:pPr>
+        <w:ind w:firstLine="420"/>
+        <w:rPr>
+          <w:rFonts w:ascii="黑体" w:eastAsia="黑体" w:hAnsi="黑体"/>
+          <w:sz w:val="24"/>
+          <w:szCs w:val="24"/>
+        </w:rPr>
+      </w:pPr>
+    </w:p>
+    <w:p>
+      <w:pPr>
+        <w:rPr>
+          <w:rFonts w:ascii="黑体" w:eastAsia="黑体" w:hAnsi="黑体"/>
+          <w:sz w:val="24"/>
+          <w:szCs w:val="24"/>
+        </w:rPr>
+      </w:pPr>
+      <w:r>
+        <w:rPr>
+          <w:rFonts w:ascii="黑体" w:eastAsia="黑体" w:hAnsi="黑体"/>
+          <w:sz w:val="24"/>
+          <w:szCs w:val="24"/>
+        </w:rPr>
+        <w:t>数据查询</w:t>
+      </w:r>
+      <w:r>
+        <w:rPr>
+          <w:rFonts w:ascii="黑体" w:eastAsia="黑体" w:hAnsi="黑体" w:hint="eastAsia"/>
+          <w:sz w:val="24"/>
+          <w:szCs w:val="24"/>
+        </w:rPr>
         <w:t>基本描述：</w:t>
       </w:r>
     </w:p>
     <w:p>
       <w:pPr>
-        <w:ind w:firstLine="420"/>
-        <w:rPr>
-          <w:rFonts w:ascii="黑体" w:eastAsia="黑体" w:hAnsi="黑体"/>
-          <w:sz w:val="24"/>
-          <w:szCs w:val="24"/>
-        </w:rPr>
-      </w:pPr>
+        <w:ind w:firstLine="480"/>
+        <w:rPr>
+          <w:rFonts w:ascii="黑体" w:eastAsia="黑体" w:hAnsi="黑体"/>
+          <w:sz w:val="24"/>
+          <w:szCs w:val="24"/>
+        </w:rPr>
+      </w:pPr>
+      <w:r>
+        <w:rPr>
+          <w:rFonts w:ascii="黑体" w:eastAsia="黑体" w:hAnsi="黑体"/>
+          <w:sz w:val="24"/>
+          <w:szCs w:val="24"/>
+        </w:rPr>
+        <w:t>查询以往调查期企业数据的状态。用户只能查询自己企业数据。基于一定的用户指定的条件进行查询，查询结果只可以浏览不可以导出。</w:t>
+      </w:r>
+    </w:p>
+    <w:p>
+      <w:pPr>
+        <w:ind w:firstLine="480"/>
+        <w:rPr>
+          <w:rFonts w:ascii="黑体" w:eastAsia="黑体" w:hAnsi="黑体"/>
+          <w:sz w:val="24"/>
+          <w:szCs w:val="24"/>
+        </w:rPr>
+      </w:pPr>
+    </w:p>
+    <w:p>
+      <w:pPr>
+        <w:rPr>
+          <w:rFonts w:ascii="黑体" w:eastAsia="黑体" w:hAnsi="黑体"/>
+          <w:sz w:val="24"/>
+          <w:szCs w:val="24"/>
+        </w:rPr>
+      </w:pPr>
+      <w:r>
+        <w:rPr>
+          <w:rFonts w:ascii="黑体" w:eastAsia="黑体" w:hAnsi="黑体"/>
+          <w:sz w:val="24"/>
+          <w:szCs w:val="24"/>
+        </w:rPr>
+        <w:t>企业备案</w:t>
+      </w:r>
       <w:r>
         <w:rPr>
           <w:rFonts w:ascii="黑体" w:eastAsia="黑体" w:hAnsi="黑体" w:hint="eastAsia"/>
           <w:sz w:val="24"/>
           <w:szCs w:val="24"/>
         </w:rPr>
-        <w:t>企业用户填报当期采集数据。根据预先设定的模板在规定的时间范围内进行填报，填写完成后保存，确认无误后上报。</w:t>
-      </w:r>
-    </w:p>
-    <w:p>
-      <w:pPr>
-        <w:ind w:firstLine="420"/>
+        <w:t>基本描述：</w:t>
+      </w:r>
+    </w:p>
+    <w:p>
+      <w:pPr>
+        <w:ind w:firstLine="480"/>
+        <w:rPr>
+          <w:rFonts w:ascii="黑体" w:eastAsia="黑体" w:hAnsi="黑体"/>
+          <w:sz w:val="24"/>
+          <w:szCs w:val="24"/>
+        </w:rPr>
+      </w:pPr>
+      <w:r>
+        <w:rPr>
+          <w:rFonts w:ascii="黑体" w:eastAsia="黑体" w:hAnsi="黑体"/>
+          <w:sz w:val="24"/>
+          <w:szCs w:val="24"/>
+        </w:rPr>
+        <w:t>查看所有已备案企业的详细信息，但不可以修改。</w:t>
+      </w:r>
+    </w:p>
+    <w:p>
+      <w:pPr>
+        <w:ind w:firstLine="480"/>
+        <w:rPr>
+          <w:rFonts w:ascii="黑体" w:eastAsia="黑体" w:hAnsi="黑体"/>
+          <w:sz w:val="24"/>
+          <w:szCs w:val="24"/>
+        </w:rPr>
+      </w:pPr>
+    </w:p>
+    <w:p>
+      <w:pPr>
+        <w:rPr>
+          <w:rFonts w:ascii="黑体" w:eastAsia="黑体" w:hAnsi="黑体"/>
+          <w:sz w:val="24"/>
+          <w:szCs w:val="24"/>
+        </w:rPr>
+      </w:pPr>
+      <w:r>
+        <w:rPr>
+          <w:rFonts w:ascii="黑体" w:eastAsia="黑体" w:hAnsi="黑体"/>
+          <w:sz w:val="24"/>
+          <w:szCs w:val="24"/>
+        </w:rPr>
+        <w:t>报表管理</w:t>
+      </w:r>
+      <w:r>
         <w:rPr>
           <w:rFonts w:ascii="黑体" w:eastAsia="黑体" w:hAnsi="黑体" w:hint="eastAsia"/>
           <w:sz w:val="24"/>
           <w:szCs w:val="24"/>
         </w:rPr>
-      </w:pPr>
-    </w:p>
-    <w:p>
-      <w:pPr>
-        <w:rPr>
-          <w:rFonts w:ascii="黑体" w:eastAsia="黑体" w:hAnsi="黑体"/>
-          <w:sz w:val="24"/>
-          <w:szCs w:val="24"/>
-        </w:rPr>
-      </w:pPr>
-      <w:r>
-        <w:rPr>
-          <w:rFonts w:ascii="黑体" w:eastAsia="黑体" w:hAnsi="黑体"/>
-          <w:sz w:val="24"/>
-          <w:szCs w:val="24"/>
-        </w:rPr>
-        <w:t>数据查询</w:t>
+        <w:t>基本描述：</w:t>
+      </w:r>
+    </w:p>
+    <w:p>
+      <w:pPr>
+        <w:ind w:firstLine="480"/>
+        <w:rPr>
+          <w:rFonts w:ascii="黑体" w:eastAsia="黑体" w:hAnsi="黑体"/>
+          <w:sz w:val="24"/>
+          <w:szCs w:val="24"/>
+        </w:rPr>
+      </w:pPr>
+      <w:r>
+        <w:rPr>
+          <w:rFonts w:ascii="黑体" w:eastAsia="黑体" w:hAnsi="黑体"/>
+          <w:sz w:val="24"/>
+          <w:szCs w:val="24"/>
+        </w:rPr>
+        <w:t>审核企业上报的数据并汇总上报到部级单位</w:t>
       </w:r>
       <w:r>
         <w:rPr>
@@ -2310,6 +2440,41 @@
           <w:sz w:val="24"/>
           <w:szCs w:val="24"/>
         </w:rPr>
+        <w:t>。</w:t>
+      </w:r>
+    </w:p>
+    <w:p>
+      <w:pPr>
+        <w:ind w:firstLine="480"/>
+        <w:rPr>
+          <w:rFonts w:ascii="黑体" w:eastAsia="黑体" w:hAnsi="黑体"/>
+          <w:sz w:val="24"/>
+          <w:szCs w:val="24"/>
+        </w:rPr>
+      </w:pPr>
+    </w:p>
+    <w:p>
+      <w:pPr>
+        <w:rPr>
+          <w:rFonts w:ascii="黑体" w:eastAsia="黑体" w:hAnsi="黑体"/>
+          <w:sz w:val="24"/>
+          <w:szCs w:val="24"/>
+        </w:rPr>
+      </w:pPr>
+      <w:r>
+        <w:rPr>
+          <w:rFonts w:ascii="黑体" w:eastAsia="黑体" w:hAnsi="黑体"/>
+          <w:sz w:val="24"/>
+          <w:szCs w:val="24"/>
+        </w:rPr>
+        <w:t>数据汇总</w:t>
+      </w:r>
+      <w:r>
+        <w:rPr>
+          <w:rFonts w:ascii="黑体" w:eastAsia="黑体" w:hAnsi="黑体" w:hint="eastAsia"/>
+          <w:sz w:val="24"/>
+          <w:szCs w:val="24"/>
+        </w:rPr>
         <w:t>基本描述：</w:t>
       </w:r>
     </w:p>
@@ -2328,34 +2493,87 @@
           <w:sz w:val="24"/>
           <w:szCs w:val="24"/>
         </w:rPr>
-        <w:t>查询以往调查期企业数据的状态。用户只能查询自己企业数据。基于一定的用户指定的条件进行查询，查询结果只可以浏览不可以导出。</w:t>
+        <w:t>查看企业的汇总数据</w:t>
       </w:r>
     </w:p>
     <w:p>
       <w:pPr>
         <w:ind w:firstLine="480"/>
         <w:rPr>
+          <w:rFonts w:ascii="黑体" w:eastAsia="黑体" w:hAnsi="黑体"/>
+          <w:sz w:val="24"/>
+          <w:szCs w:val="24"/>
+        </w:rPr>
+      </w:pPr>
+    </w:p>
+    <w:p>
+      <w:pPr>
+        <w:rPr>
+          <w:rFonts w:ascii="黑体" w:eastAsia="黑体" w:hAnsi="黑体"/>
+          <w:sz w:val="24"/>
+          <w:szCs w:val="24"/>
+        </w:rPr>
+      </w:pPr>
+      <w:r>
+        <w:rPr>
+          <w:rFonts w:ascii="黑体" w:eastAsia="黑体" w:hAnsi="黑体"/>
+          <w:sz w:val="24"/>
+          <w:szCs w:val="24"/>
+        </w:rPr>
+        <w:t>数据修改</w:t>
+      </w:r>
+      <w:r>
+        <w:rPr>
           <w:rFonts w:ascii="黑体" w:eastAsia="黑体" w:hAnsi="黑体" w:hint="eastAsia"/>
           <w:sz w:val="24"/>
           <w:szCs w:val="24"/>
         </w:rPr>
-      </w:pPr>
-    </w:p>
-    <w:p>
-      <w:pPr>
-        <w:rPr>
-          <w:rFonts w:ascii="黑体" w:eastAsia="黑体" w:hAnsi="黑体"/>
-          <w:sz w:val="24"/>
-          <w:szCs w:val="24"/>
-        </w:rPr>
-      </w:pPr>
-      <w:r>
-        <w:rPr>
-          <w:rFonts w:ascii="黑体" w:eastAsia="黑体" w:hAnsi="黑体"/>
-          <w:sz w:val="24"/>
-          <w:szCs w:val="24"/>
-        </w:rPr>
-        <w:t>企业备案</w:t>
+        <w:t>基本描述：</w:t>
+      </w:r>
+    </w:p>
+    <w:p>
+      <w:pPr>
+        <w:ind w:firstLine="480"/>
+        <w:rPr>
+          <w:rFonts w:ascii="黑体" w:eastAsia="黑体" w:hAnsi="黑体"/>
+          <w:sz w:val="24"/>
+          <w:szCs w:val="24"/>
+        </w:rPr>
+      </w:pPr>
+      <w:r>
+        <w:rPr>
+          <w:rFonts w:ascii="黑体" w:eastAsia="黑体" w:hAnsi="黑体"/>
+          <w:sz w:val="24"/>
+          <w:szCs w:val="24"/>
+        </w:rPr>
+        <w:t>可以对有明显错误的企业数据进行修改。修改后的数据另外存储并不修改报送的原始数据。</w:t>
+      </w:r>
+    </w:p>
+    <w:p>
+      <w:pPr>
+        <w:ind w:firstLine="480"/>
+        <w:rPr>
+          <w:rFonts w:ascii="黑体" w:eastAsia="黑体" w:hAnsi="黑体"/>
+          <w:sz w:val="24"/>
+          <w:szCs w:val="24"/>
+        </w:rPr>
+      </w:pPr>
+    </w:p>
+    <w:p>
+      <w:pPr>
+        <w:rPr>
+          <w:rFonts w:ascii="黑体" w:eastAsia="黑体" w:hAnsi="黑体"/>
+          <w:sz w:val="24"/>
+          <w:szCs w:val="24"/>
+        </w:rPr>
+      </w:pPr>
+      <w:r>
+        <w:rPr>
+          <w:rFonts w:ascii="黑体" w:eastAsia="黑体" w:hAnsi="黑体"/>
+          <w:sz w:val="24"/>
+          <w:szCs w:val="24"/>
+        </w:rPr>
+        <w:t>取样分析</w:t>
       </w:r>
       <w:r>
         <w:rPr>
@@ -2381,41 +2599,41 @@
           <w:sz w:val="24"/>
           <w:szCs w:val="24"/>
         </w:rPr>
-        <w:t>查看所有已备案企业的详细信息，但不可以修改。</w:t>
+        <w:t>显示各市企业的数量和占比</w:t>
       </w:r>
     </w:p>
     <w:p>
       <w:pPr>
         <w:ind w:firstLine="480"/>
         <w:rPr>
+          <w:rFonts w:ascii="黑体" w:eastAsia="黑体" w:hAnsi="黑体"/>
+          <w:sz w:val="24"/>
+          <w:szCs w:val="24"/>
+        </w:rPr>
+      </w:pPr>
+    </w:p>
+    <w:p>
+      <w:pPr>
+        <w:rPr>
+          <w:rFonts w:ascii="黑体" w:eastAsia="黑体" w:hAnsi="黑体"/>
+          <w:sz w:val="24"/>
+          <w:szCs w:val="24"/>
+        </w:rPr>
+      </w:pPr>
+      <w:r>
+        <w:rPr>
+          <w:rFonts w:ascii="黑体" w:eastAsia="黑体" w:hAnsi="黑体"/>
+          <w:sz w:val="24"/>
+          <w:szCs w:val="24"/>
+        </w:rPr>
+        <w:t>对比分析</w:t>
+      </w:r>
+      <w:r>
+        <w:rPr>
           <w:rFonts w:ascii="黑体" w:eastAsia="黑体" w:hAnsi="黑体" w:hint="eastAsia"/>
           <w:sz w:val="24"/>
           <w:szCs w:val="24"/>
         </w:rPr>
-      </w:pPr>
-    </w:p>
-    <w:p>
-      <w:pPr>
-        <w:rPr>
-          <w:rFonts w:ascii="黑体" w:eastAsia="黑体" w:hAnsi="黑体"/>
-          <w:sz w:val="24"/>
-          <w:szCs w:val="24"/>
-        </w:rPr>
-      </w:pPr>
-      <w:r>
-        <w:rPr>
-          <w:rFonts w:ascii="黑体" w:eastAsia="黑体" w:hAnsi="黑体"/>
-          <w:sz w:val="24"/>
-          <w:szCs w:val="24"/>
-        </w:rPr>
-        <w:t>报表管理</w:t>
-      </w:r>
-      <w:r>
-        <w:rPr>
-          <w:rFonts w:ascii="黑体" w:eastAsia="黑体" w:hAnsi="黑体" w:hint="eastAsia"/>
-          <w:sz w:val="24"/>
-          <w:szCs w:val="24"/>
-        </w:rPr>
         <w:t>基本描述：</w:t>
       </w:r>
     </w:p>
@@ -2434,234 +2652,14 @@
           <w:sz w:val="24"/>
           <w:szCs w:val="24"/>
         </w:rPr>
-        <w:t>审核企业上报的数据并汇总上报到部级单位</w:t>
-      </w:r>
-      <w:r>
-        <w:rPr>
-          <w:rFonts w:ascii="黑体" w:eastAsia="黑体" w:hAnsi="黑体" w:hint="eastAsia"/>
-          <w:sz w:val="24"/>
-          <w:szCs w:val="24"/>
-        </w:rPr>
-        <w:t>。</w:t>
+        <w:t>使用折线图、表格形式对比两个调查期的企业岗位变动情况</w:t>
       </w:r>
     </w:p>
     <w:p>
       <w:pPr>
         <w:ind w:firstLine="480"/>
         <w:rPr>
-          <w:rFonts w:ascii="黑体" w:eastAsia="黑体" w:hAnsi="黑体" w:hint="eastAsia"/>
-          <w:sz w:val="24"/>
-          <w:szCs w:val="24"/>
-        </w:rPr>
-      </w:pPr>
-    </w:p>
-    <w:p>
-      <w:pPr>
-        <w:rPr>
-          <w:rFonts w:ascii="黑体" w:eastAsia="黑体" w:hAnsi="黑体"/>
-          <w:sz w:val="24"/>
-          <w:szCs w:val="24"/>
-        </w:rPr>
-      </w:pPr>
-      <w:r>
-        <w:rPr>
-          <w:rFonts w:ascii="黑体" w:eastAsia="黑体" w:hAnsi="黑体"/>
-          <w:sz w:val="24"/>
-          <w:szCs w:val="24"/>
-        </w:rPr>
-        <w:t>数据汇总</w:t>
-      </w:r>
-      <w:r>
-        <w:rPr>
-          <w:rFonts w:ascii="黑体" w:eastAsia="黑体" w:hAnsi="黑体" w:hint="eastAsia"/>
-          <w:sz w:val="24"/>
-          <w:szCs w:val="24"/>
-        </w:rPr>
-        <w:t>基本描述：</w:t>
-      </w:r>
-    </w:p>
-    <w:p>
-      <w:pPr>
-        <w:ind w:firstLine="480"/>
-        <w:rPr>
-          <w:rFonts w:ascii="黑体" w:eastAsia="黑体" w:hAnsi="黑体"/>
-          <w:sz w:val="24"/>
-          <w:szCs w:val="24"/>
-        </w:rPr>
-      </w:pPr>
-      <w:r>
-        <w:rPr>
-          <w:rFonts w:ascii="黑体" w:eastAsia="黑体" w:hAnsi="黑体"/>
-          <w:sz w:val="24"/>
-          <w:szCs w:val="24"/>
-        </w:rPr>
-        <w:t>查看企业的汇总数据</w:t>
-      </w:r>
-    </w:p>
-    <w:p>
-      <w:pPr>
-        <w:ind w:firstLine="480"/>
-        <w:rPr>
-          <w:rFonts w:ascii="黑体" w:eastAsia="黑体" w:hAnsi="黑体" w:hint="eastAsia"/>
-          <w:sz w:val="24"/>
-          <w:szCs w:val="24"/>
-        </w:rPr>
-      </w:pPr>
-    </w:p>
-    <w:p>
-      <w:pPr>
-        <w:rPr>
-          <w:rFonts w:ascii="黑体" w:eastAsia="黑体" w:hAnsi="黑体"/>
-          <w:sz w:val="24"/>
-          <w:szCs w:val="24"/>
-        </w:rPr>
-      </w:pPr>
-      <w:r>
-        <w:rPr>
-          <w:rFonts w:ascii="黑体" w:eastAsia="黑体" w:hAnsi="黑体"/>
-          <w:sz w:val="24"/>
-          <w:szCs w:val="24"/>
-        </w:rPr>
-        <w:t>数据修改</w:t>
-      </w:r>
-      <w:r>
-        <w:rPr>
-          <w:rFonts w:ascii="黑体" w:eastAsia="黑体" w:hAnsi="黑体" w:hint="eastAsia"/>
-          <w:sz w:val="24"/>
-          <w:szCs w:val="24"/>
-        </w:rPr>
-        <w:t>基本描述：</w:t>
-      </w:r>
-    </w:p>
-    <w:p>
-      <w:pPr>
-        <w:ind w:firstLine="480"/>
-        <w:rPr>
-          <w:rFonts w:ascii="黑体" w:eastAsia="黑体" w:hAnsi="黑体"/>
-          <w:sz w:val="24"/>
-          <w:szCs w:val="24"/>
-        </w:rPr>
-      </w:pPr>
-      <w:r>
-        <w:rPr>
-          <w:rFonts w:ascii="黑体" w:eastAsia="黑体" w:hAnsi="黑体"/>
-          <w:sz w:val="24"/>
-          <w:szCs w:val="24"/>
-        </w:rPr>
-        <w:t>可以对有明显错误的企业数据进行修改。修改后的数据另外存储并不修改报送的原始数据。</w:t>
-      </w:r>
-    </w:p>
-    <w:p>
-      <w:pPr>
-        <w:ind w:firstLine="480"/>
-        <w:rPr>
-          <w:rFonts w:ascii="黑体" w:eastAsia="黑体" w:hAnsi="黑体" w:hint="eastAsia"/>
-          <w:sz w:val="24"/>
-          <w:szCs w:val="24"/>
-        </w:rPr>
-      </w:pPr>
-    </w:p>
-    <w:p>
-      <w:pPr>
-        <w:rPr>
-          <w:rFonts w:ascii="黑体" w:eastAsia="黑体" w:hAnsi="黑体"/>
-          <w:sz w:val="24"/>
-          <w:szCs w:val="24"/>
-        </w:rPr>
-      </w:pPr>
-      <w:r>
-        <w:rPr>
-          <w:rFonts w:ascii="黑体" w:eastAsia="黑体" w:hAnsi="黑体"/>
-          <w:sz w:val="24"/>
-          <w:szCs w:val="24"/>
-        </w:rPr>
-        <w:t>取样分析</w:t>
-      </w:r>
-      <w:r>
-        <w:rPr>
-          <w:rFonts w:ascii="黑体" w:eastAsia="黑体" w:hAnsi="黑体" w:hint="eastAsia"/>
-          <w:sz w:val="24"/>
-          <w:szCs w:val="24"/>
-        </w:rPr>
-        <w:t>基本描述：</w:t>
-      </w:r>
-    </w:p>
-    <w:p>
-      <w:pPr>
-        <w:ind w:firstLine="480"/>
-        <w:rPr>
-          <w:rFonts w:ascii="黑体" w:eastAsia="黑体" w:hAnsi="黑体"/>
-          <w:sz w:val="24"/>
-          <w:szCs w:val="24"/>
-        </w:rPr>
-      </w:pPr>
-      <w:r>
-        <w:rPr>
-          <w:rFonts w:ascii="黑体" w:eastAsia="黑体" w:hAnsi="黑体"/>
-          <w:sz w:val="24"/>
-          <w:szCs w:val="24"/>
-        </w:rPr>
-        <w:t>显示各市企业的数量和占比</w:t>
-      </w:r>
-    </w:p>
-    <w:p>
-      <w:pPr>
-        <w:ind w:firstLine="480"/>
-        <w:rPr>
-          <w:rFonts w:ascii="黑体" w:eastAsia="黑体" w:hAnsi="黑体" w:hint="eastAsia"/>
-          <w:sz w:val="24"/>
-          <w:szCs w:val="24"/>
-        </w:rPr>
-      </w:pPr>
-    </w:p>
-    <w:p>
-      <w:pPr>
-        <w:rPr>
-          <w:rFonts w:ascii="黑体" w:eastAsia="黑体" w:hAnsi="黑体"/>
-          <w:sz w:val="24"/>
-          <w:szCs w:val="24"/>
-        </w:rPr>
-      </w:pPr>
-      <w:r>
-        <w:rPr>
-          <w:rFonts w:ascii="黑体" w:eastAsia="黑体" w:hAnsi="黑体"/>
-          <w:sz w:val="24"/>
-          <w:szCs w:val="24"/>
-        </w:rPr>
-        <w:t>对比分析</w:t>
-      </w:r>
-      <w:r>
-        <w:rPr>
-          <w:rFonts w:ascii="黑体" w:eastAsia="黑体" w:hAnsi="黑体" w:hint="eastAsia"/>
-          <w:sz w:val="24"/>
-          <w:szCs w:val="24"/>
-        </w:rPr>
-        <w:t>基本描述：</w:t>
-      </w:r>
-    </w:p>
-    <w:p>
-      <w:pPr>
-        <w:ind w:firstLine="480"/>
-        <w:rPr>
-          <w:rFonts w:ascii="黑体" w:eastAsia="黑体" w:hAnsi="黑体"/>
-          <w:sz w:val="24"/>
-          <w:szCs w:val="24"/>
-        </w:rPr>
-      </w:pPr>
-      <w:r>
-        <w:rPr>
-          <w:rFonts w:ascii="黑体" w:eastAsia="黑体" w:hAnsi="黑体"/>
-          <w:sz w:val="24"/>
-          <w:szCs w:val="24"/>
-        </w:rPr>
-        <w:t>使用折线图、表格形式对比两个调查期的企业岗位变动情况</w:t>
-      </w:r>
-    </w:p>
-    <w:p>
-      <w:pPr>
-        <w:ind w:firstLine="480"/>
-        <w:rPr>
-          <w:rFonts w:ascii="黑体" w:eastAsia="黑体" w:hAnsi="黑体" w:hint="eastAsia"/>
+          <w:rFonts w:ascii="黑体" w:eastAsia="黑体" w:hAnsi="黑体"/>
           <w:sz w:val="24"/>
           <w:szCs w:val="24"/>
         </w:rPr>
@@ -2715,27 +2713,35 @@
       <w:pPr>
         <w:ind w:firstLine="480"/>
         <w:rPr>
+          <w:rFonts w:ascii="黑体" w:eastAsia="黑体" w:hAnsi="黑体"/>
+          <w:sz w:val="24"/>
+          <w:szCs w:val="24"/>
+        </w:rPr>
+      </w:pPr>
+    </w:p>
+    <w:p>
+      <w:pPr>
+        <w:rPr>
+          <w:rFonts w:ascii="黑体" w:eastAsia="黑体" w:hAnsi="黑体"/>
+          <w:sz w:val="24"/>
+          <w:szCs w:val="24"/>
+        </w:rPr>
+      </w:pPr>
+      <w:r>
+        <w:rPr>
+          <w:rFonts w:ascii="黑体" w:eastAsia="黑体" w:hAnsi="黑体"/>
+          <w:sz w:val="24"/>
+          <w:szCs w:val="24"/>
+        </w:rPr>
+        <w:t>数据查询与导出</w:t>
+      </w:r>
+      <w:r>
+        <w:rPr>
           <w:rFonts w:ascii="黑体" w:eastAsia="黑体" w:hAnsi="黑体" w:hint="eastAsia"/>
           <w:sz w:val="24"/>
           <w:szCs w:val="24"/>
         </w:rPr>
-      </w:pPr>
-    </w:p>
-    <w:p>
-      <w:pPr>
-        <w:rPr>
-          <w:rFonts w:ascii="黑体" w:eastAsia="黑体" w:hAnsi="黑体"/>
-          <w:sz w:val="24"/>
-          <w:szCs w:val="24"/>
-        </w:rPr>
-      </w:pPr>
-      <w:r>
-        <w:rPr>
-          <w:rFonts w:ascii="黑体" w:eastAsia="黑体" w:hAnsi="黑体"/>
-          <w:sz w:val="24"/>
-          <w:szCs w:val="24"/>
-        </w:rPr>
-        <w:t>数据查询与导出</w:t>
+        <w:t>基本描述</w:t>
       </w:r>
       <w:r>
         <w:rPr>
@@ -2743,7 +2749,66 @@
           <w:sz w:val="24"/>
           <w:szCs w:val="24"/>
         </w:rPr>
-        <w:t>基本描述</w:t>
+        <w:t>：</w:t>
+      </w:r>
+    </w:p>
+    <w:p>
+      <w:pPr>
+        <w:rPr>
+          <w:rFonts w:ascii="黑体" w:eastAsia="黑体" w:hAnsi="黑体"/>
+          <w:sz w:val="24"/>
+          <w:szCs w:val="24"/>
+        </w:rPr>
+      </w:pPr>
+      <w:r>
+        <w:rPr>
+          <w:rFonts w:ascii="黑体" w:eastAsia="黑体" w:hAnsi="黑体"/>
+          <w:sz w:val="24"/>
+          <w:szCs w:val="24"/>
+        </w:rPr>
+        <w:t xml:space="preserve">  </w:t>
+      </w:r>
+      <w:r>
+        <w:rPr>
+          <w:rFonts w:ascii="黑体" w:eastAsia="黑体" w:hAnsi="黑体"/>
+          <w:sz w:val="24"/>
+          <w:szCs w:val="24"/>
+        </w:rPr>
+        <w:tab/>
+      </w:r>
+      <w:r>
+        <w:rPr>
+          <w:rFonts w:ascii="黑体" w:eastAsia="黑体" w:hAnsi="黑体"/>
+          <w:sz w:val="24"/>
+          <w:szCs w:val="24"/>
+        </w:rPr>
+        <w:t>对全省已创建账号进行条件查询</w:t>
+      </w:r>
+    </w:p>
+    <w:p>
+      <w:pPr>
+        <w:rPr>
+          <w:rFonts w:ascii="黑体" w:eastAsia="黑体" w:hAnsi="黑体"/>
+          <w:sz w:val="24"/>
+          <w:szCs w:val="24"/>
+        </w:rPr>
+      </w:pPr>
+    </w:p>
+    <w:p>
+      <w:pPr>
+        <w:rPr>
+          <w:rFonts w:ascii="黑体" w:eastAsia="黑体" w:hAnsi="黑体"/>
+          <w:sz w:val="24"/>
+          <w:szCs w:val="24"/>
+        </w:rPr>
+      </w:pPr>
+      <w:r>
+        <w:rPr>
+          <w:rFonts w:ascii="黑体" w:eastAsia="黑体" w:hAnsi="黑体"/>
+          <w:sz w:val="24"/>
+          <w:szCs w:val="24"/>
+        </w:rPr>
+        <w:t>发布通知</w:t>
       </w:r>
       <w:r>
         <w:rPr>
@@ -2751,491 +2816,424 @@
           <w:sz w:val="24"/>
           <w:szCs w:val="24"/>
         </w:rPr>
+        <w:t>基本描述：</w:t>
+      </w:r>
+    </w:p>
+    <w:p>
+      <w:pPr>
+        <w:ind w:firstLine="420"/>
+        <w:rPr>
+          <w:rFonts w:ascii="黑体" w:eastAsia="黑体" w:hAnsi="黑体"/>
+          <w:sz w:val="24"/>
+          <w:szCs w:val="24"/>
+        </w:rPr>
+      </w:pPr>
+      <w:r>
+        <w:rPr>
+          <w:rFonts w:ascii="黑体" w:eastAsia="黑体" w:hAnsi="黑体" w:hint="eastAsia"/>
+          <w:sz w:val="24"/>
+          <w:szCs w:val="24"/>
+        </w:rPr>
+        <w:t>发布、删除通知信息</w:t>
+      </w:r>
+    </w:p>
+    <w:p>
+      <w:pPr>
+        <w:ind w:firstLine="420"/>
+        <w:rPr>
+          <w:rFonts w:ascii="黑体" w:eastAsia="黑体" w:hAnsi="黑体"/>
+          <w:sz w:val="24"/>
+          <w:szCs w:val="24"/>
+        </w:rPr>
+      </w:pPr>
+    </w:p>
+    <w:p>
+      <w:pPr>
+        <w:rPr>
+          <w:rFonts w:ascii="黑体" w:eastAsia="黑体" w:hAnsi="黑体"/>
+          <w:sz w:val="24"/>
+          <w:szCs w:val="24"/>
+        </w:rPr>
+      </w:pPr>
+      <w:r>
+        <w:rPr>
+          <w:rFonts w:ascii="黑体" w:eastAsia="黑体" w:hAnsi="黑体"/>
+          <w:sz w:val="24"/>
+          <w:szCs w:val="24"/>
+        </w:rPr>
+        <w:t>浏览通知</w:t>
+      </w:r>
+      <w:r>
+        <w:rPr>
+          <w:rFonts w:ascii="黑体" w:eastAsia="黑体" w:hAnsi="黑体" w:hint="eastAsia"/>
+          <w:sz w:val="24"/>
+          <w:szCs w:val="24"/>
+        </w:rPr>
+        <w:t>基本描述：</w:t>
+      </w:r>
+    </w:p>
+    <w:p>
+      <w:pPr>
+        <w:ind w:firstLine="420"/>
+        <w:rPr>
+          <w:rFonts w:ascii="黑体" w:eastAsia="黑体" w:hAnsi="黑体"/>
+          <w:sz w:val="24"/>
+          <w:szCs w:val="24"/>
+        </w:rPr>
+      </w:pPr>
+      <w:r>
+        <w:rPr>
+          <w:rFonts w:ascii="黑体" w:eastAsia="黑体" w:hAnsi="黑体" w:hint="eastAsia"/>
+          <w:sz w:val="24"/>
+          <w:szCs w:val="24"/>
+        </w:rPr>
+        <w:t>浏览查看通知信息。</w:t>
+      </w:r>
+    </w:p>
+    <w:p>
+      <w:pPr>
+        <w:ind w:firstLine="420"/>
+        <w:rPr>
+          <w:rFonts w:ascii="黑体" w:eastAsia="黑体" w:hAnsi="黑体"/>
+          <w:sz w:val="24"/>
+          <w:szCs w:val="24"/>
+        </w:rPr>
+      </w:pPr>
+    </w:p>
+    <w:p>
+      <w:pPr>
+        <w:rPr>
+          <w:rFonts w:ascii="黑体" w:eastAsia="黑体" w:hAnsi="黑体"/>
+          <w:sz w:val="24"/>
+          <w:szCs w:val="24"/>
+        </w:rPr>
+      </w:pPr>
+      <w:r>
+        <w:rPr>
+          <w:rFonts w:ascii="黑体" w:eastAsia="黑体" w:hAnsi="黑体"/>
+          <w:sz w:val="24"/>
+          <w:szCs w:val="24"/>
+        </w:rPr>
+        <w:t>上报时限</w:t>
+      </w:r>
+      <w:r>
+        <w:rPr>
+          <w:rFonts w:ascii="黑体" w:eastAsia="黑体" w:hAnsi="黑体" w:hint="eastAsia"/>
+          <w:sz w:val="24"/>
+          <w:szCs w:val="24"/>
+        </w:rPr>
+        <w:t>基本描述：</w:t>
+      </w:r>
+    </w:p>
+    <w:p>
+      <w:pPr>
+        <w:ind w:firstLine="420"/>
+        <w:rPr>
+          <w:rFonts w:ascii="黑体" w:eastAsia="黑体" w:hAnsi="黑体"/>
+          <w:sz w:val="24"/>
+          <w:szCs w:val="24"/>
+        </w:rPr>
+      </w:pPr>
+      <w:r>
+        <w:rPr>
+          <w:rFonts w:ascii="黑体" w:eastAsia="黑体" w:hAnsi="黑体" w:hint="eastAsia"/>
+          <w:sz w:val="24"/>
+          <w:szCs w:val="24"/>
+        </w:rPr>
+        <w:t>新增或修改调查期。</w:t>
+      </w:r>
+    </w:p>
+    <w:p>
+      <w:pPr>
+        <w:ind w:firstLine="420"/>
+        <w:rPr>
+          <w:rFonts w:ascii="黑体" w:eastAsia="黑体" w:hAnsi="黑体"/>
+          <w:sz w:val="24"/>
+          <w:szCs w:val="24"/>
+        </w:rPr>
+      </w:pPr>
+    </w:p>
+    <w:p>
+      <w:pPr>
+        <w:rPr>
+          <w:rFonts w:ascii="黑体" w:eastAsia="黑体" w:hAnsi="黑体"/>
+          <w:sz w:val="24"/>
+          <w:szCs w:val="24"/>
+        </w:rPr>
+      </w:pPr>
+      <w:r>
+        <w:rPr>
+          <w:rFonts w:ascii="黑体" w:eastAsia="黑体" w:hAnsi="黑体"/>
+          <w:sz w:val="24"/>
+          <w:szCs w:val="24"/>
+        </w:rPr>
+        <w:t>用户管理</w:t>
+      </w:r>
+      <w:r>
+        <w:rPr>
+          <w:rFonts w:ascii="黑体" w:eastAsia="黑体" w:hAnsi="黑体" w:hint="eastAsia"/>
+          <w:sz w:val="24"/>
+          <w:szCs w:val="24"/>
+        </w:rPr>
+        <w:t>基本描述：</w:t>
+      </w:r>
+    </w:p>
+    <w:p>
+      <w:pPr>
+        <w:ind w:firstLine="480"/>
+        <w:rPr>
+          <w:rFonts w:ascii="黑体" w:eastAsia="黑体" w:hAnsi="黑体"/>
+          <w:sz w:val="24"/>
+          <w:szCs w:val="24"/>
+        </w:rPr>
+      </w:pPr>
+      <w:r>
+        <w:rPr>
+          <w:rFonts w:ascii="黑体" w:eastAsia="黑体" w:hAnsi="黑体"/>
+          <w:sz w:val="24"/>
+          <w:szCs w:val="24"/>
+        </w:rPr>
+        <w:t>建立省和企业用户。</w:t>
+      </w:r>
+    </w:p>
+    <w:p>
+      <w:pPr>
+        <w:ind w:firstLine="480"/>
+        <w:rPr>
+          <w:rFonts w:ascii="黑体" w:eastAsia="黑体" w:hAnsi="黑体"/>
+          <w:sz w:val="24"/>
+          <w:szCs w:val="24"/>
+        </w:rPr>
+      </w:pPr>
+    </w:p>
+    <w:p>
+      <w:pPr>
+        <w:rPr>
+          <w:rFonts w:ascii="黑体" w:eastAsia="黑体" w:hAnsi="黑体"/>
+          <w:sz w:val="24"/>
+          <w:szCs w:val="24"/>
+        </w:rPr>
+      </w:pPr>
+      <w:r>
+        <w:rPr>
+          <w:rFonts w:ascii="黑体" w:eastAsia="黑体" w:hAnsi="黑体"/>
+          <w:sz w:val="24"/>
+          <w:szCs w:val="24"/>
+        </w:rPr>
+        <w:t>角色管理</w:t>
+      </w:r>
+      <w:r>
+        <w:rPr>
+          <w:rFonts w:ascii="黑体" w:eastAsia="黑体" w:hAnsi="黑体" w:hint="eastAsia"/>
+          <w:sz w:val="24"/>
+          <w:szCs w:val="24"/>
+        </w:rPr>
+        <w:t>基本描述：</w:t>
+      </w:r>
+    </w:p>
+    <w:p>
+      <w:pPr>
+        <w:ind w:firstLine="480"/>
+        <w:rPr>
+          <w:rFonts w:ascii="黑体" w:eastAsia="黑体" w:hAnsi="黑体"/>
+          <w:sz w:val="24"/>
+          <w:szCs w:val="24"/>
+        </w:rPr>
+      </w:pPr>
+      <w:r>
+        <w:rPr>
+          <w:rFonts w:ascii="黑体" w:eastAsia="黑体" w:hAnsi="黑体"/>
+          <w:sz w:val="24"/>
+          <w:szCs w:val="24"/>
+        </w:rPr>
+        <w:t>根据需要建立多种角色，不同角色对应不同功能。系统预定义一些角色。</w:t>
+      </w:r>
+    </w:p>
+    <w:p>
+      <w:pPr>
+        <w:ind w:firstLine="480"/>
+        <w:rPr>
+          <w:rFonts w:ascii="黑体" w:eastAsia="黑体" w:hAnsi="黑体"/>
+          <w:sz w:val="24"/>
+          <w:szCs w:val="24"/>
+        </w:rPr>
+      </w:pPr>
+    </w:p>
+    <w:p>
+      <w:pPr>
+        <w:rPr>
+          <w:rFonts w:ascii="黑体" w:eastAsia="黑体" w:hAnsi="黑体"/>
+          <w:sz w:val="24"/>
+          <w:szCs w:val="24"/>
+        </w:rPr>
+      </w:pPr>
+      <w:r>
+        <w:rPr>
+          <w:rFonts w:ascii="黑体" w:eastAsia="黑体" w:hAnsi="黑体"/>
+          <w:sz w:val="24"/>
+          <w:szCs w:val="24"/>
+        </w:rPr>
+        <w:t>系统监控</w:t>
+      </w:r>
+      <w:r>
+        <w:rPr>
+          <w:rFonts w:ascii="黑体" w:eastAsia="黑体" w:hAnsi="黑体" w:hint="eastAsia"/>
+          <w:sz w:val="24"/>
+          <w:szCs w:val="24"/>
+        </w:rPr>
+        <w:t>基本描述：</w:t>
+      </w:r>
+    </w:p>
+    <w:p>
+      <w:pPr>
+        <w:ind w:firstLine="480"/>
+        <w:rPr>
+          <w:rFonts w:ascii="黑体" w:eastAsia="黑体" w:hAnsi="黑体"/>
+          <w:sz w:val="24"/>
+          <w:szCs w:val="24"/>
+        </w:rPr>
+      </w:pPr>
+      <w:r>
+        <w:rPr>
+          <w:rFonts w:ascii="黑体" w:eastAsia="黑体" w:hAnsi="黑体"/>
+          <w:sz w:val="24"/>
+          <w:szCs w:val="24"/>
+        </w:rPr>
+        <w:t>查看当前系统工作情况。包括CPU、内存、硬盘等信息和应用系统的一些信息。</w:t>
+      </w:r>
+    </w:p>
+    <w:p>
+      <w:pPr>
+        <w:ind w:firstLine="480"/>
+        <w:rPr>
+          <w:rFonts w:ascii="黑体" w:eastAsia="黑体" w:hAnsi="黑体"/>
+          <w:sz w:val="24"/>
+          <w:szCs w:val="24"/>
+        </w:rPr>
+      </w:pPr>
+    </w:p>
+    <w:p>
+      <w:pPr>
+        <w:pStyle w:val="2"/>
+      </w:pPr>
+      <w:r>
+        <w:rPr>
+          <w:rFonts w:hint="eastAsia"/>
+        </w:rPr>
+        <w:t>2.3用户特点</w:t>
+      </w:r>
+    </w:p>
+    <w:p>
+      <w:pPr>
+        <w:rPr>
+          <w:rFonts w:ascii="黑体" w:eastAsia="黑体" w:hAnsi="黑体"/>
+          <w:sz w:val="24"/>
+          <w:szCs w:val="24"/>
+        </w:rPr>
+      </w:pPr>
+      <w:r>
+        <w:rPr>
+          <w:rFonts w:ascii="黑体" w:eastAsia="黑体" w:hAnsi="黑体"/>
+          <w:sz w:val="24"/>
+          <w:szCs w:val="24"/>
+        </w:rPr>
+        <w:t>系统管理员和维护人员：计算机水平好，文化程度高，</w:t>
+      </w:r>
+      <w:r>
+        <w:rPr>
+          <w:rFonts w:ascii="黑体" w:eastAsia="黑体" w:hAnsi="黑体" w:hint="eastAsia"/>
+          <w:sz w:val="24"/>
+          <w:szCs w:val="24"/>
+        </w:rPr>
+        <w:t>熟悉掌握C、C++、java</w:t>
+      </w:r>
+      <w:r>
+        <w:rPr>
+          <w:rFonts w:ascii="黑体" w:eastAsia="黑体" w:hAnsi="黑体"/>
+          <w:sz w:val="24"/>
+          <w:szCs w:val="24"/>
+        </w:rPr>
+        <w:t>，</w:t>
+      </w:r>
+      <w:r>
+        <w:rPr>
+          <w:rFonts w:ascii="黑体" w:eastAsia="黑体" w:hAnsi="黑体" w:hint="eastAsia"/>
+          <w:sz w:val="24"/>
+          <w:szCs w:val="24"/>
+        </w:rPr>
+        <w:t>有一定的编程经验，</w:t>
+      </w:r>
+      <w:r>
+        <w:rPr>
+          <w:rFonts w:ascii="黑体" w:eastAsia="黑体" w:hAnsi="黑体"/>
+          <w:sz w:val="24"/>
+          <w:szCs w:val="24"/>
+        </w:rPr>
+        <w:t>能胜任系统管理工作</w:t>
+      </w:r>
+      <w:r>
+        <w:rPr>
+          <w:rFonts w:ascii="黑体" w:eastAsia="黑体" w:hAnsi="黑体" w:hint="eastAsia"/>
+          <w:sz w:val="24"/>
+          <w:szCs w:val="24"/>
+        </w:rPr>
+        <w:t>。</w:t>
+      </w:r>
+    </w:p>
+    <w:p>
+      <w:pPr>
+        <w:rPr>
+          <w:rFonts w:ascii="黑体" w:eastAsia="黑体" w:hAnsi="黑体"/>
+          <w:sz w:val="24"/>
+          <w:szCs w:val="24"/>
+        </w:rPr>
+      </w:pPr>
+      <w:r>
+        <w:rPr>
+          <w:rFonts w:ascii="黑体" w:eastAsia="黑体" w:hAnsi="黑体"/>
+          <w:sz w:val="24"/>
+          <w:szCs w:val="24"/>
+        </w:rPr>
+        <w:t xml:space="preserve"> </w:t>
+      </w:r>
+    </w:p>
+    <w:p>
+      <w:pPr>
+        <w:rPr>
+          <w:rFonts w:ascii="黑体" w:eastAsia="黑体" w:hAnsi="黑体"/>
+          <w:sz w:val="24"/>
+          <w:szCs w:val="24"/>
+        </w:rPr>
+      </w:pPr>
+      <w:r>
+        <w:rPr>
+          <w:rFonts w:ascii="黑体" w:eastAsia="黑体" w:hAnsi="黑体" w:hint="eastAsia"/>
+          <w:sz w:val="24"/>
+          <w:szCs w:val="24"/>
+        </w:rPr>
+        <w:t>用户</w:t>
+      </w:r>
+      <w:r>
+        <w:rPr>
+          <w:rFonts w:ascii="黑体" w:eastAsia="黑体" w:hAnsi="黑体"/>
+          <w:sz w:val="24"/>
+          <w:szCs w:val="24"/>
+        </w:rPr>
         <w:t>：</w:t>
       </w:r>
-    </w:p>
-    <w:p>
-      <w:pPr>
-        <w:rPr>
-          <w:rFonts w:ascii="黑体" w:eastAsia="黑体" w:hAnsi="黑体"/>
-          <w:sz w:val="24"/>
-          <w:szCs w:val="24"/>
-        </w:rPr>
-      </w:pPr>
-      <w:r>
-        <w:rPr>
-          <w:rFonts w:ascii="黑体" w:eastAsia="黑体" w:hAnsi="黑体"/>
-          <w:sz w:val="24"/>
-          <w:szCs w:val="24"/>
-        </w:rPr>
-        <w:t xml:space="preserve">  </w:t>
-      </w:r>
-      <w:r>
-        <w:rPr>
-          <w:rFonts w:ascii="黑体" w:eastAsia="黑体" w:hAnsi="黑体"/>
-          <w:sz w:val="24"/>
-          <w:szCs w:val="24"/>
-        </w:rPr>
-        <w:tab/>
-      </w:r>
-      <w:r>
-        <w:rPr>
-          <w:rFonts w:ascii="黑体" w:eastAsia="黑体" w:hAnsi="黑体"/>
-          <w:sz w:val="24"/>
-          <w:szCs w:val="24"/>
-        </w:rPr>
-        <w:t>对全省已创建账号进行条件查询</w:t>
-      </w:r>
-    </w:p>
-    <w:p>
-      <w:pPr>
+      <w:r>
         <w:rPr>
           <w:rFonts w:ascii="黑体" w:eastAsia="黑体" w:hAnsi="黑体" w:hint="eastAsia"/>
           <w:sz w:val="24"/>
           <w:szCs w:val="24"/>
         </w:rPr>
-      </w:pPr>
-    </w:p>
-    <w:p>
-      <w:pPr>
-        <w:rPr>
-          <w:rFonts w:ascii="黑体" w:eastAsia="黑体" w:hAnsi="黑体"/>
-          <w:sz w:val="24"/>
-          <w:szCs w:val="24"/>
-        </w:rPr>
-      </w:pPr>
-      <w:r>
-        <w:rPr>
-          <w:rFonts w:ascii="黑体" w:eastAsia="黑体" w:hAnsi="黑体"/>
-          <w:sz w:val="24"/>
-          <w:szCs w:val="24"/>
-        </w:rPr>
-        <w:t>发布通知</w:t>
-      </w:r>
-      <w:r>
-        <w:rPr>
-          <w:rFonts w:ascii="黑体" w:eastAsia="黑体" w:hAnsi="黑体" w:hint="eastAsia"/>
-          <w:sz w:val="24"/>
-          <w:szCs w:val="24"/>
-        </w:rPr>
-        <w:t>基本描述：</w:t>
-      </w:r>
-    </w:p>
-    <w:p>
-      <w:pPr>
-        <w:ind w:firstLine="420"/>
-        <w:rPr>
-          <w:rFonts w:ascii="黑体" w:eastAsia="黑体" w:hAnsi="黑体"/>
-          <w:sz w:val="24"/>
-          <w:szCs w:val="24"/>
-        </w:rPr>
-      </w:pPr>
-      <w:r>
-        <w:rPr>
-          <w:rFonts w:ascii="黑体" w:eastAsia="黑体" w:hAnsi="黑体" w:hint="eastAsia"/>
-          <w:sz w:val="24"/>
-          <w:szCs w:val="24"/>
-        </w:rPr>
-        <w:t>发布、删除通知信息</w:t>
-      </w:r>
-    </w:p>
-    <w:p>
-      <w:pPr>
-        <w:ind w:firstLine="420"/>
-        <w:rPr>
-          <w:rFonts w:ascii="黑体" w:eastAsia="黑体" w:hAnsi="黑体" w:hint="eastAsia"/>
-          <w:sz w:val="24"/>
-          <w:szCs w:val="24"/>
-        </w:rPr>
-      </w:pPr>
-    </w:p>
-    <w:p>
-      <w:pPr>
-        <w:rPr>
-          <w:rFonts w:ascii="黑体" w:eastAsia="黑体" w:hAnsi="黑体"/>
-          <w:sz w:val="24"/>
-          <w:szCs w:val="24"/>
-        </w:rPr>
-      </w:pPr>
-      <w:r>
-        <w:rPr>
-          <w:rFonts w:ascii="黑体" w:eastAsia="黑体" w:hAnsi="黑体"/>
-          <w:sz w:val="24"/>
-          <w:szCs w:val="24"/>
-        </w:rPr>
-        <w:t>浏览通知</w:t>
-      </w:r>
-      <w:r>
-        <w:rPr>
-          <w:rFonts w:ascii="黑体" w:eastAsia="黑体" w:hAnsi="黑体" w:hint="eastAsia"/>
-          <w:sz w:val="24"/>
-          <w:szCs w:val="24"/>
-        </w:rPr>
-        <w:t>基本描述：</w:t>
-      </w:r>
-    </w:p>
-    <w:p>
-      <w:pPr>
-        <w:ind w:firstLine="420"/>
-        <w:rPr>
-          <w:rFonts w:ascii="黑体" w:eastAsia="黑体" w:hAnsi="黑体"/>
-          <w:sz w:val="24"/>
-          <w:szCs w:val="24"/>
-        </w:rPr>
-      </w:pPr>
-      <w:r>
-        <w:rPr>
-          <w:rFonts w:ascii="黑体" w:eastAsia="黑体" w:hAnsi="黑体" w:hint="eastAsia"/>
-          <w:sz w:val="24"/>
-          <w:szCs w:val="24"/>
-        </w:rPr>
-        <w:t>浏览查看通知信息。</w:t>
-      </w:r>
-    </w:p>
-    <w:p>
-      <w:pPr>
-        <w:ind w:firstLine="420"/>
-        <w:rPr>
-          <w:rFonts w:ascii="黑体" w:eastAsia="黑体" w:hAnsi="黑体" w:hint="eastAsia"/>
-          <w:sz w:val="24"/>
-          <w:szCs w:val="24"/>
-        </w:rPr>
-      </w:pPr>
-    </w:p>
-    <w:p>
-      <w:pPr>
-        <w:rPr>
-          <w:rFonts w:ascii="黑体" w:eastAsia="黑体" w:hAnsi="黑体"/>
-          <w:sz w:val="24"/>
-          <w:szCs w:val="24"/>
-        </w:rPr>
-      </w:pPr>
-      <w:r>
-        <w:rPr>
-          <w:rFonts w:ascii="黑体" w:eastAsia="黑体" w:hAnsi="黑体"/>
-          <w:sz w:val="24"/>
-          <w:szCs w:val="24"/>
-        </w:rPr>
-        <w:t>上报时限</w:t>
-      </w:r>
-      <w:r>
-        <w:rPr>
-          <w:rFonts w:ascii="黑体" w:eastAsia="黑体" w:hAnsi="黑体" w:hint="eastAsia"/>
-          <w:sz w:val="24"/>
-          <w:szCs w:val="24"/>
-        </w:rPr>
-        <w:t>基本描述：</w:t>
-      </w:r>
-    </w:p>
-    <w:p>
-      <w:pPr>
-        <w:ind w:firstLine="420"/>
-        <w:rPr>
-          <w:rFonts w:ascii="黑体" w:eastAsia="黑体" w:hAnsi="黑体"/>
-          <w:sz w:val="24"/>
-          <w:szCs w:val="24"/>
-        </w:rPr>
-      </w:pPr>
-      <w:r>
-        <w:rPr>
-          <w:rFonts w:ascii="黑体" w:eastAsia="黑体" w:hAnsi="黑体" w:hint="eastAsia"/>
-          <w:sz w:val="24"/>
-          <w:szCs w:val="24"/>
-        </w:rPr>
-        <w:t>新增或修改调查期。</w:t>
-      </w:r>
-    </w:p>
-    <w:p>
-      <w:pPr>
-        <w:ind w:firstLine="420"/>
-        <w:rPr>
-          <w:rFonts w:ascii="黑体" w:eastAsia="黑体" w:hAnsi="黑体" w:hint="eastAsia"/>
-          <w:sz w:val="24"/>
-          <w:szCs w:val="24"/>
-        </w:rPr>
-      </w:pPr>
-    </w:p>
-    <w:p>
-      <w:pPr>
-        <w:rPr>
-          <w:rFonts w:ascii="黑体" w:eastAsia="黑体" w:hAnsi="黑体"/>
-          <w:sz w:val="24"/>
-          <w:szCs w:val="24"/>
-        </w:rPr>
-      </w:pPr>
-      <w:r>
-        <w:rPr>
-          <w:rFonts w:ascii="黑体" w:eastAsia="黑体" w:hAnsi="黑体"/>
-          <w:sz w:val="24"/>
-          <w:szCs w:val="24"/>
-        </w:rPr>
-        <w:t>用户管理</w:t>
-      </w:r>
-      <w:r>
-        <w:rPr>
-          <w:rFonts w:ascii="黑体" w:eastAsia="黑体" w:hAnsi="黑体" w:hint="eastAsia"/>
-          <w:sz w:val="24"/>
-          <w:szCs w:val="24"/>
-        </w:rPr>
-        <w:t>基本描述：</w:t>
-      </w:r>
-    </w:p>
-    <w:p>
-      <w:pPr>
-        <w:ind w:firstLine="480"/>
-        <w:rPr>
-          <w:rFonts w:ascii="黑体" w:eastAsia="黑体" w:hAnsi="黑体"/>
-          <w:sz w:val="24"/>
-          <w:szCs w:val="24"/>
-        </w:rPr>
-      </w:pPr>
-      <w:r>
-        <w:rPr>
-          <w:rFonts w:ascii="黑体" w:eastAsia="黑体" w:hAnsi="黑体"/>
-          <w:sz w:val="24"/>
-          <w:szCs w:val="24"/>
-        </w:rPr>
-        <w:t>建立省和企业用户。</w:t>
-      </w:r>
-    </w:p>
-    <w:p>
-      <w:pPr>
-        <w:ind w:firstLine="480"/>
-        <w:rPr>
-          <w:rFonts w:ascii="黑体" w:eastAsia="黑体" w:hAnsi="黑体" w:hint="eastAsia"/>
-          <w:sz w:val="24"/>
-          <w:szCs w:val="24"/>
-        </w:rPr>
-      </w:pPr>
-    </w:p>
-    <w:p>
-      <w:pPr>
-        <w:rPr>
-          <w:rFonts w:ascii="黑体" w:eastAsia="黑体" w:hAnsi="黑体"/>
-          <w:sz w:val="24"/>
-          <w:szCs w:val="24"/>
-        </w:rPr>
-      </w:pPr>
-      <w:r>
-        <w:rPr>
-          <w:rFonts w:ascii="黑体" w:eastAsia="黑体" w:hAnsi="黑体"/>
-          <w:sz w:val="24"/>
-          <w:szCs w:val="24"/>
-        </w:rPr>
-        <w:t>角色管理</w:t>
-      </w:r>
-      <w:r>
-        <w:rPr>
-          <w:rFonts w:ascii="黑体" w:eastAsia="黑体" w:hAnsi="黑体" w:hint="eastAsia"/>
-          <w:sz w:val="24"/>
-          <w:szCs w:val="24"/>
-        </w:rPr>
-        <w:t>基本描述：</w:t>
-      </w:r>
-    </w:p>
-    <w:p>
-      <w:pPr>
-        <w:ind w:firstLine="480"/>
-        <w:rPr>
-          <w:rFonts w:ascii="黑体" w:eastAsia="黑体" w:hAnsi="黑体"/>
-          <w:sz w:val="24"/>
-          <w:szCs w:val="24"/>
-        </w:rPr>
-      </w:pPr>
-      <w:r>
-        <w:rPr>
-          <w:rFonts w:ascii="黑体" w:eastAsia="黑体" w:hAnsi="黑体"/>
-          <w:sz w:val="24"/>
-          <w:szCs w:val="24"/>
-        </w:rPr>
-        <w:t>根据需要建立多种角色，不同角色对应不同功能。系统预定义一些角色。</w:t>
-      </w:r>
-    </w:p>
-    <w:p>
-      <w:pPr>
-        <w:ind w:firstLine="480"/>
-        <w:rPr>
-          <w:rFonts w:ascii="黑体" w:eastAsia="黑体" w:hAnsi="黑体" w:hint="eastAsia"/>
-          <w:sz w:val="24"/>
-          <w:szCs w:val="24"/>
-        </w:rPr>
-      </w:pPr>
-    </w:p>
-    <w:p>
-      <w:pPr>
-        <w:rPr>
-          <w:rFonts w:ascii="黑体" w:eastAsia="黑体" w:hAnsi="黑体"/>
-          <w:sz w:val="24"/>
-          <w:szCs w:val="24"/>
-        </w:rPr>
-      </w:pPr>
-      <w:r>
-        <w:rPr>
-          <w:rFonts w:ascii="黑体" w:eastAsia="黑体" w:hAnsi="黑体"/>
-          <w:sz w:val="24"/>
-          <w:szCs w:val="24"/>
-        </w:rPr>
-        <w:t>系统监控</w:t>
-      </w:r>
-      <w:r>
-        <w:rPr>
-          <w:rFonts w:ascii="黑体" w:eastAsia="黑体" w:hAnsi="黑体" w:hint="eastAsia"/>
-          <w:sz w:val="24"/>
-          <w:szCs w:val="24"/>
-        </w:rPr>
-        <w:t>基本描述：</w:t>
-      </w:r>
-    </w:p>
-    <w:p>
-      <w:pPr>
-        <w:ind w:firstLine="480"/>
-        <w:rPr>
-          <w:rFonts w:ascii="黑体" w:eastAsia="黑体" w:hAnsi="黑体"/>
-          <w:sz w:val="24"/>
-          <w:szCs w:val="24"/>
-        </w:rPr>
-      </w:pPr>
-      <w:r>
-        <w:rPr>
-          <w:rFonts w:ascii="黑体" w:eastAsia="黑体" w:hAnsi="黑体"/>
-          <w:sz w:val="24"/>
-          <w:szCs w:val="24"/>
-        </w:rPr>
-        <w:t>查看当前系统工作情况。包括CPU、内存、硬盘等信息和应用系统的一些信息。</w:t>
-      </w:r>
-    </w:p>
-    <w:p>
-      <w:pPr>
-        <w:ind w:firstLine="480"/>
-        <w:rPr>
-          <w:rFonts w:ascii="黑体" w:eastAsia="黑体" w:hAnsi="黑体"/>
-          <w:sz w:val="24"/>
-          <w:szCs w:val="24"/>
-        </w:rPr>
-      </w:pPr>
-    </w:p>
-    <w:p>
-      <w:pPr>
-        <w:pStyle w:val="2"/>
-      </w:pPr>
-      <w:r>
-        <w:rPr>
-          <w:rFonts w:hint="eastAsia"/>
-        </w:rPr>
-        <w:t>2.3用户特点</w:t>
-      </w:r>
-    </w:p>
-    <w:p>
-      <w:pPr>
-        <w:rPr>
-          <w:rFonts w:ascii="黑体" w:eastAsia="黑体" w:hAnsi="黑体"/>
-          <w:sz w:val="24"/>
-          <w:szCs w:val="24"/>
-        </w:rPr>
-      </w:pPr>
-      <w:r>
-        <w:rPr>
-          <w:rFonts w:ascii="黑体" w:eastAsia="黑体" w:hAnsi="黑体"/>
-          <w:sz w:val="24"/>
-          <w:szCs w:val="24"/>
-        </w:rPr>
-        <w:t>系统管理员和维护人员：计算机水平好，文化程度高，</w:t>
-      </w:r>
-      <w:r>
-        <w:rPr>
-          <w:rFonts w:ascii="黑体" w:eastAsia="黑体" w:hAnsi="黑体" w:hint="eastAsia"/>
-          <w:sz w:val="24"/>
-          <w:szCs w:val="24"/>
-        </w:rPr>
-        <w:t>熟悉掌握C、C++、java</w:t>
-      </w:r>
-      <w:r>
-        <w:rPr>
-          <w:rFonts w:ascii="黑体" w:eastAsia="黑体" w:hAnsi="黑体"/>
-          <w:sz w:val="24"/>
-          <w:szCs w:val="24"/>
-        </w:rPr>
-        <w:t>，</w:t>
-      </w:r>
-      <w:r>
-        <w:rPr>
-          <w:rFonts w:ascii="黑体" w:eastAsia="黑体" w:hAnsi="黑体" w:hint="eastAsia"/>
-          <w:sz w:val="24"/>
-          <w:szCs w:val="24"/>
-        </w:rPr>
-        <w:t>有一定的编程经验，</w:t>
-      </w:r>
-      <w:r>
-        <w:rPr>
-          <w:rFonts w:ascii="黑体" w:eastAsia="黑体" w:hAnsi="黑体"/>
-          <w:sz w:val="24"/>
-          <w:szCs w:val="24"/>
-        </w:rPr>
-        <w:t>能胜任系统管理工作</w:t>
-      </w:r>
-      <w:r>
-        <w:rPr>
-          <w:rFonts w:ascii="黑体" w:eastAsia="黑体" w:hAnsi="黑体" w:hint="eastAsia"/>
-          <w:sz w:val="24"/>
-          <w:szCs w:val="24"/>
-        </w:rPr>
-        <w:t>。</w:t>
-      </w:r>
-    </w:p>
-    <w:p>
-      <w:pPr>
-        <w:rPr>
-          <w:rFonts w:ascii="黑体" w:eastAsia="黑体" w:hAnsi="黑体"/>
-          <w:sz w:val="24"/>
-          <w:szCs w:val="24"/>
-        </w:rPr>
-      </w:pPr>
-      <w:r>
-        <w:rPr>
-          <w:rFonts w:ascii="黑体" w:eastAsia="黑体" w:hAnsi="黑体"/>
-          <w:sz w:val="24"/>
-          <w:szCs w:val="24"/>
-        </w:rPr>
-        <w:t xml:space="preserve"> </w:t>
-      </w:r>
-    </w:p>
-    <w:p>
-      <w:pPr>
-        <w:rPr>
-          <w:rFonts w:ascii="黑体" w:eastAsia="黑体" w:hAnsi="黑体"/>
-          <w:sz w:val="24"/>
-          <w:szCs w:val="24"/>
-        </w:rPr>
-      </w:pPr>
-      <w:r>
-        <w:rPr>
-          <w:rFonts w:ascii="黑体" w:eastAsia="黑体" w:hAnsi="黑体" w:hint="eastAsia"/>
-          <w:sz w:val="24"/>
-          <w:szCs w:val="24"/>
-        </w:rPr>
-        <w:t>用户</w:t>
-      </w:r>
-      <w:r>
-        <w:rPr>
-          <w:rFonts w:ascii="黑体" w:eastAsia="黑体" w:hAnsi="黑体"/>
-          <w:sz w:val="24"/>
-          <w:szCs w:val="24"/>
-        </w:rPr>
-        <w:t>：</w:t>
-      </w:r>
-      <w:r>
-        <w:rPr>
-          <w:rFonts w:ascii="黑体" w:eastAsia="黑体" w:hAnsi="黑体" w:hint="eastAsia"/>
-          <w:sz w:val="24"/>
-          <w:szCs w:val="24"/>
-        </w:rPr>
         <w:t>能够熟练使用计算机。</w:t>
       </w:r>
     </w:p>
     <w:p>
       <w:pPr>
         <w:rPr>
-          <w:rFonts w:ascii="黑体" w:eastAsia="黑体" w:hAnsi="黑体" w:hint="eastAsia"/>
+          <w:rFonts w:ascii="黑体" w:eastAsia="黑体" w:hAnsi="黑体"/>
           <w:sz w:val="28"/>
           <w:szCs w:val="28"/>
         </w:rPr>
@@ -3437,7 +3435,7 @@
     <w:p>
       <w:pPr>
         <w:rPr>
-          <w:rFonts w:ascii="黑体" w:eastAsia="黑体" w:hAnsi="黑体" w:hint="eastAsia"/>
+          <w:rFonts w:ascii="黑体" w:eastAsia="黑体" w:hAnsi="黑体"/>
           <w:sz w:val="24"/>
           <w:szCs w:val="24"/>
         </w:rPr>
@@ -3665,89 +3663,138 @@
     <w:p>
       <w:pPr>
         <w:rPr>
+          <w:rFonts w:ascii="黑体" w:eastAsia="黑体" w:hAnsi="黑体"/>
+          <w:sz w:val="24"/>
+          <w:szCs w:val="24"/>
+        </w:rPr>
+      </w:pPr>
+    </w:p>
+    <w:p>
+      <w:pPr>
+        <w:ind w:firstLine="420"/>
+        <w:rPr>
+          <w:rFonts w:ascii="黑体" w:eastAsia="黑体" w:hAnsi="黑体"/>
+          <w:sz w:val="24"/>
+          <w:szCs w:val="24"/>
+        </w:rPr>
+      </w:pPr>
+      <w:r>
+        <w:rPr>
           <w:rFonts w:ascii="黑体" w:eastAsia="黑体" w:hAnsi="黑体" w:hint="eastAsia"/>
           <w:sz w:val="24"/>
           <w:szCs w:val="24"/>
         </w:rPr>
-      </w:pPr>
-    </w:p>
-    <w:p>
-      <w:pPr>
-        <w:ind w:firstLine="420"/>
-        <w:rPr>
-          <w:rFonts w:ascii="黑体" w:eastAsia="黑体" w:hAnsi="黑体"/>
-          <w:sz w:val="24"/>
-          <w:szCs w:val="24"/>
-        </w:rPr>
-      </w:pPr>
+        <w:t>本节内容不是陈述具体需求或设计约束，</w:t>
+      </w:r>
+      <w:r>
+        <w:rPr>
+          <w:rFonts w:ascii="黑体" w:eastAsia="黑体" w:hAnsi="黑体"/>
+          <w:sz w:val="24"/>
+          <w:szCs w:val="24"/>
+        </w:rPr>
+        <w:t>而是为具体需求以及设计约束的描</w:t>
+      </w:r>
+    </w:p>
+    <w:p>
+      <w:pPr>
+        <w:rPr>
+          <w:rFonts w:ascii="黑体" w:eastAsia="黑体" w:hAnsi="黑体"/>
+          <w:sz w:val="24"/>
+          <w:szCs w:val="24"/>
+        </w:rPr>
+      </w:pPr>
+      <w:proofErr w:type="gramStart"/>
       <w:r>
         <w:rPr>
           <w:rFonts w:ascii="黑体" w:eastAsia="黑体" w:hAnsi="黑体" w:hint="eastAsia"/>
           <w:sz w:val="24"/>
           <w:szCs w:val="24"/>
         </w:rPr>
-        <w:t>本节内容不是陈述具体需求或设计约束，</w:t>
-      </w:r>
-      <w:r>
-        <w:rPr>
-          <w:rFonts w:ascii="黑体" w:eastAsia="黑体" w:hAnsi="黑体"/>
-          <w:sz w:val="24"/>
-          <w:szCs w:val="24"/>
-        </w:rPr>
-        <w:t>而是为具体需求以及设计约束的描</w:t>
-      </w:r>
-    </w:p>
-    <w:p>
-      <w:pPr>
-        <w:rPr>
-          <w:rFonts w:ascii="黑体" w:eastAsia="黑体" w:hAnsi="黑体"/>
-          <w:sz w:val="24"/>
-          <w:szCs w:val="24"/>
-        </w:rPr>
-      </w:pPr>
-      <w:proofErr w:type="gramStart"/>
+        <w:t>述提供</w:t>
+      </w:r>
+      <w:proofErr w:type="gramEnd"/>
       <w:r>
         <w:rPr>
           <w:rFonts w:ascii="黑体" w:eastAsia="黑体" w:hAnsi="黑体" w:hint="eastAsia"/>
           <w:sz w:val="24"/>
           <w:szCs w:val="24"/>
         </w:rPr>
-        <w:t>述提供</w:t>
-      </w:r>
-      <w:proofErr w:type="gramEnd"/>
+        <w:t>依据。</w:t>
+      </w:r>
+    </w:p>
+    <w:p>
+      <w:pPr>
+        <w:rPr>
+          <w:rFonts w:ascii="黑体" w:eastAsia="黑体" w:hAnsi="黑体"/>
+          <w:sz w:val="24"/>
+          <w:szCs w:val="24"/>
+        </w:rPr>
+      </w:pPr>
+    </w:p>
+    <w:p>
+      <w:pPr>
+        <w:rPr>
+          <w:rFonts w:ascii="黑体" w:eastAsia="黑体" w:hAnsi="黑体"/>
+          <w:sz w:val="24"/>
+          <w:szCs w:val="24"/>
+        </w:rPr>
+      </w:pPr>
       <w:r>
         <w:rPr>
           <w:rFonts w:ascii="黑体" w:eastAsia="黑体" w:hAnsi="黑体" w:hint="eastAsia"/>
           <w:sz w:val="24"/>
           <w:szCs w:val="24"/>
         </w:rPr>
-        <w:t>依据。</w:t>
-      </w:r>
-    </w:p>
-    <w:p>
-      <w:pPr>
+        <w:t>经费限制：2</w:t>
+      </w:r>
+      <w:r>
+        <w:rPr>
+          <w:rFonts w:ascii="黑体" w:eastAsia="黑体" w:hAnsi="黑体"/>
+          <w:sz w:val="24"/>
+          <w:szCs w:val="24"/>
+        </w:rPr>
+        <w:t>万；</w:t>
+      </w:r>
+    </w:p>
+    <w:p>
+      <w:pPr>
+        <w:rPr>
+          <w:rFonts w:ascii="黑体" w:eastAsia="黑体" w:hAnsi="黑体"/>
+          <w:sz w:val="24"/>
+          <w:szCs w:val="24"/>
+        </w:rPr>
+      </w:pPr>
+      <w:r>
         <w:rPr>
           <w:rFonts w:ascii="黑体" w:eastAsia="黑体" w:hAnsi="黑体" w:hint="eastAsia"/>
           <w:sz w:val="24"/>
           <w:szCs w:val="24"/>
         </w:rPr>
-      </w:pPr>
-    </w:p>
-    <w:p>
-      <w:pPr>
-        <w:rPr>
-          <w:rFonts w:ascii="黑体" w:eastAsia="黑体" w:hAnsi="黑体"/>
-          <w:sz w:val="24"/>
-          <w:szCs w:val="24"/>
-        </w:rPr>
-      </w:pPr>
+        <w:t>开发期限：</w:t>
+      </w:r>
+      <w:r>
+        <w:rPr>
+          <w:rFonts w:ascii="黑体" w:eastAsia="黑体" w:hAnsi="黑体"/>
+          <w:sz w:val="24"/>
+          <w:szCs w:val="24"/>
+        </w:rPr>
+        <w:t>20</w:t>
+      </w:r>
       <w:r>
         <w:rPr>
           <w:rFonts w:ascii="黑体" w:eastAsia="黑体" w:hAnsi="黑体" w:hint="eastAsia"/>
           <w:sz w:val="24"/>
           <w:szCs w:val="24"/>
         </w:rPr>
-        <w:t>经费限制：</w:t>
+        <w:t>20</w:t>
+      </w:r>
+      <w:r>
+        <w:rPr>
+          <w:rFonts w:ascii="黑体" w:eastAsia="黑体" w:hAnsi="黑体"/>
+          <w:sz w:val="24"/>
+          <w:szCs w:val="24"/>
+        </w:rPr>
+        <w:t xml:space="preserve">年 </w:t>
       </w:r>
       <w:r>
         <w:rPr>
@@ -3755,72 +3802,73 @@
           <w:sz w:val="24"/>
           <w:szCs w:val="24"/>
         </w:rPr>
-        <w:t>2</w:t>
-      </w:r>
-      <w:r>
-        <w:rPr>
-          <w:rFonts w:ascii="黑体" w:eastAsia="黑体" w:hAnsi="黑体"/>
-          <w:sz w:val="24"/>
-          <w:szCs w:val="24"/>
-        </w:rPr>
-        <w:t>万；</w:t>
-      </w:r>
-    </w:p>
-    <w:p>
-      <w:pPr>
-        <w:rPr>
-          <w:rFonts w:ascii="黑体" w:eastAsia="黑体" w:hAnsi="黑体"/>
-          <w:sz w:val="24"/>
-          <w:szCs w:val="24"/>
-        </w:rPr>
-      </w:pPr>
+        <w:t>7</w:t>
+      </w:r>
+      <w:r>
+        <w:rPr>
+          <w:rFonts w:ascii="黑体" w:eastAsia="黑体" w:hAnsi="黑体"/>
+          <w:sz w:val="24"/>
+          <w:szCs w:val="24"/>
+        </w:rPr>
+        <w:t xml:space="preserve"> 月 </w:t>
+      </w:r>
       <w:r>
         <w:rPr>
           <w:rFonts w:ascii="黑体" w:eastAsia="黑体" w:hAnsi="黑体" w:hint="eastAsia"/>
           <w:sz w:val="24"/>
           <w:szCs w:val="24"/>
         </w:rPr>
-        <w:t>开发期限：</w:t>
-      </w:r>
-      <w:r>
-        <w:rPr>
-          <w:rFonts w:ascii="黑体" w:eastAsia="黑体" w:hAnsi="黑体"/>
-          <w:sz w:val="24"/>
-          <w:szCs w:val="24"/>
-        </w:rPr>
-        <w:t>20</w:t>
-      </w:r>
+        <w:t>1</w:t>
+      </w:r>
+      <w:r>
+        <w:rPr>
+          <w:rFonts w:ascii="黑体" w:eastAsia="黑体" w:hAnsi="黑体"/>
+          <w:sz w:val="24"/>
+          <w:szCs w:val="24"/>
+        </w:rPr>
+        <w:t>日完成；</w:t>
+      </w:r>
+    </w:p>
+    <w:p>
+      <w:pPr>
+        <w:rPr>
+          <w:rFonts w:ascii="黑体" w:eastAsia="黑体" w:hAnsi="黑体"/>
+          <w:sz w:val="24"/>
+          <w:szCs w:val="24"/>
+        </w:rPr>
+      </w:pPr>
       <w:r>
         <w:rPr>
           <w:rFonts w:ascii="黑体" w:eastAsia="黑体" w:hAnsi="黑体" w:hint="eastAsia"/>
           <w:sz w:val="24"/>
           <w:szCs w:val="24"/>
         </w:rPr>
-        <w:t>20</w:t>
-      </w:r>
-      <w:r>
-        <w:rPr>
-          <w:rFonts w:ascii="黑体" w:eastAsia="黑体" w:hAnsi="黑体"/>
-          <w:sz w:val="24"/>
-          <w:szCs w:val="24"/>
-        </w:rPr>
-        <w:t xml:space="preserve">年 </w:t>
-      </w:r>
+        <w:t>硬件限制：在</w:t>
+      </w:r>
+    </w:p>
+    <w:p>
+      <w:pPr>
+        <w:rPr>
+          <w:rFonts w:ascii="黑体" w:eastAsia="黑体" w:hAnsi="黑体"/>
+          <w:sz w:val="24"/>
+          <w:szCs w:val="24"/>
+        </w:rPr>
+      </w:pPr>
       <w:r>
         <w:rPr>
           <w:rFonts w:ascii="黑体" w:eastAsia="黑体" w:hAnsi="黑体" w:hint="eastAsia"/>
           <w:sz w:val="24"/>
           <w:szCs w:val="24"/>
         </w:rPr>
-        <w:t>7</w:t>
-      </w:r>
-      <w:r>
-        <w:rPr>
-          <w:rFonts w:ascii="黑体" w:eastAsia="黑体" w:hAnsi="黑体"/>
-          <w:sz w:val="24"/>
-          <w:szCs w:val="24"/>
-        </w:rPr>
-        <w:t xml:space="preserve"> 月 </w:t>
+        <w:t>编程语言：</w:t>
+      </w:r>
+      <w:r>
+        <w:rPr>
+          <w:rFonts w:ascii="黑体" w:eastAsia="黑体" w:hAnsi="黑体"/>
+          <w:sz w:val="24"/>
+          <w:szCs w:val="24"/>
+        </w:rPr>
+        <w:t>C++ BUILDER</w:t>
       </w:r>
       <w:r>
         <w:rPr>
@@ -3828,32 +3876,32 @@
           <w:sz w:val="24"/>
           <w:szCs w:val="24"/>
         </w:rPr>
-        <w:t>1</w:t>
-      </w:r>
-      <w:r>
-        <w:rPr>
-          <w:rFonts w:ascii="黑体" w:eastAsia="黑体" w:hAnsi="黑体"/>
-          <w:sz w:val="24"/>
-          <w:szCs w:val="24"/>
-        </w:rPr>
-        <w:t>日完成；</w:t>
-      </w:r>
-    </w:p>
-    <w:p>
-      <w:pPr>
-        <w:rPr>
-          <w:rFonts w:ascii="黑体" w:eastAsia="黑体" w:hAnsi="黑体"/>
-          <w:sz w:val="24"/>
-          <w:szCs w:val="24"/>
-        </w:rPr>
-      </w:pPr>
+        <w:t>、</w:t>
+      </w:r>
+      <w:r>
+        <w:rPr>
+          <w:rFonts w:ascii="黑体" w:eastAsia="黑体" w:hAnsi="黑体"/>
+          <w:sz w:val="24"/>
+          <w:szCs w:val="24"/>
+        </w:rPr>
+        <w:t>Visual C++</w:t>
+      </w:r>
       <w:r>
         <w:rPr>
           <w:rFonts w:ascii="黑体" w:eastAsia="黑体" w:hAnsi="黑体" w:hint="eastAsia"/>
           <w:sz w:val="24"/>
           <w:szCs w:val="24"/>
         </w:rPr>
-        <w:t>硬件限制：</w:t>
+        <w:t>、</w:t>
+      </w:r>
+      <w:proofErr w:type="spellStart"/>
+      <w:r>
+        <w:rPr>
+          <w:rFonts w:ascii="黑体" w:eastAsia="黑体" w:hAnsi="黑体"/>
+          <w:sz w:val="24"/>
+          <w:szCs w:val="24"/>
+        </w:rPr>
+        <w:t>SQL</w:t>
       </w:r>
       <w:r>
         <w:rPr>
@@ -3861,8 +3909,9 @@
           <w:sz w:val="24"/>
           <w:szCs w:val="24"/>
         </w:rPr>
-        <w:t>在</w:t>
-      </w:r>
+        <w:t>server</w:t>
+      </w:r>
+      <w:proofErr w:type="spellEnd"/>
     </w:p>
     <w:p>
       <w:pPr>
@@ -3878,39 +3927,73 @@
           <w:sz w:val="24"/>
           <w:szCs w:val="24"/>
         </w:rPr>
-        <w:t>编程语言：</w:t>
-      </w:r>
-      <w:r>
-        <w:rPr>
-          <w:rFonts w:ascii="黑体" w:eastAsia="黑体" w:hAnsi="黑体"/>
-          <w:sz w:val="24"/>
-          <w:szCs w:val="24"/>
-        </w:rPr>
-        <w:t>C++ BUILDER</w:t>
-      </w:r>
+        <w:t>通信协议：</w:t>
+      </w:r>
+      <w:r>
+        <w:rPr>
+          <w:rFonts w:ascii="黑体" w:eastAsia="黑体" w:hAnsi="黑体"/>
+          <w:sz w:val="24"/>
+          <w:szCs w:val="24"/>
+        </w:rPr>
+        <w:t>TCP/IP ，X.509</w:t>
+      </w:r>
+    </w:p>
+    <w:p>
+      <w:pPr>
+        <w:rPr>
+          <w:rFonts w:ascii="黑体" w:eastAsia="黑体" w:hAnsi="黑体"/>
+          <w:sz w:val="24"/>
+          <w:szCs w:val="24"/>
+        </w:rPr>
+      </w:pPr>
       <w:r>
         <w:rPr>
           <w:rFonts w:ascii="黑体" w:eastAsia="黑体" w:hAnsi="黑体" w:hint="eastAsia"/>
           <w:sz w:val="24"/>
           <w:szCs w:val="24"/>
         </w:rPr>
-        <w:t>、</w:t>
-      </w:r>
-      <w:r>
-        <w:rPr>
-          <w:rFonts w:ascii="黑体" w:eastAsia="黑体" w:hAnsi="黑体"/>
-          <w:sz w:val="24"/>
-          <w:szCs w:val="24"/>
-        </w:rPr>
-        <w:t>Visual C++</w:t>
-      </w:r>
+        <w:t>安全和保密要求：</w:t>
+      </w:r>
+      <w:r>
+        <w:rPr>
+          <w:rFonts w:ascii="黑体" w:eastAsia="黑体" w:hAnsi="黑体"/>
+          <w:sz w:val="24"/>
+          <w:szCs w:val="24"/>
+        </w:rPr>
+        <w:t>CA加密认证；</w:t>
+      </w:r>
+    </w:p>
+    <w:p>
+      <w:pPr>
+        <w:rPr>
+          <w:rFonts w:ascii="黑体" w:eastAsia="黑体" w:hAnsi="黑体"/>
+          <w:sz w:val="24"/>
+          <w:szCs w:val="24"/>
+        </w:rPr>
+      </w:pPr>
       <w:r>
         <w:rPr>
           <w:rFonts w:ascii="黑体" w:eastAsia="黑体" w:hAnsi="黑体" w:hint="eastAsia"/>
           <w:sz w:val="24"/>
           <w:szCs w:val="24"/>
         </w:rPr>
-        <w:t>、</w:t>
+        <w:t>开发过程中须遵守的某些标准或规则：编码规范采用</w:t>
+      </w:r>
+      <w:r>
+        <w:rPr>
+          <w:rFonts w:ascii="黑体" w:eastAsia="黑体" w:hAnsi="黑体"/>
+          <w:sz w:val="24"/>
+          <w:szCs w:val="24"/>
+        </w:rPr>
+        <w:t>C++ BUILDER，Visual C++</w:t>
+      </w:r>
+      <w:r>
+        <w:rPr>
+          <w:rFonts w:ascii="黑体" w:eastAsia="黑体" w:hAnsi="黑体" w:hint="eastAsia"/>
+          <w:sz w:val="24"/>
+          <w:szCs w:val="24"/>
+        </w:rPr>
+        <w:t>，</w:t>
       </w:r>
       <w:proofErr w:type="spellStart"/>
       <w:r>
@@ -3930,107 +4013,6 @@
         <w:t>server</w:t>
       </w:r>
       <w:proofErr w:type="spellEnd"/>
-    </w:p>
-    <w:p>
-      <w:pPr>
-        <w:rPr>
-          <w:rFonts w:ascii="黑体" w:eastAsia="黑体" w:hAnsi="黑体"/>
-          <w:sz w:val="24"/>
-          <w:szCs w:val="24"/>
-        </w:rPr>
-      </w:pPr>
-      <w:r>
-        <w:rPr>
-          <w:rFonts w:ascii="黑体" w:eastAsia="黑体" w:hAnsi="黑体" w:hint="eastAsia"/>
-          <w:sz w:val="24"/>
-          <w:szCs w:val="24"/>
-        </w:rPr>
-        <w:t>通信协议：</w:t>
-      </w:r>
-      <w:r>
-        <w:rPr>
-          <w:rFonts w:ascii="黑体" w:eastAsia="黑体" w:hAnsi="黑体"/>
-          <w:sz w:val="24"/>
-          <w:szCs w:val="24"/>
-        </w:rPr>
-        <w:t>TCP/IP ，X.509</w:t>
-      </w:r>
-    </w:p>
-    <w:p>
-      <w:pPr>
-        <w:rPr>
-          <w:rFonts w:ascii="黑体" w:eastAsia="黑体" w:hAnsi="黑体"/>
-          <w:sz w:val="24"/>
-          <w:szCs w:val="24"/>
-        </w:rPr>
-      </w:pPr>
-      <w:r>
-        <w:rPr>
-          <w:rFonts w:ascii="黑体" w:eastAsia="黑体" w:hAnsi="黑体" w:hint="eastAsia"/>
-          <w:sz w:val="24"/>
-          <w:szCs w:val="24"/>
-        </w:rPr>
-        <w:t>安全和保密要求：</w:t>
-      </w:r>
-      <w:r>
-        <w:rPr>
-          <w:rFonts w:ascii="黑体" w:eastAsia="黑体" w:hAnsi="黑体"/>
-          <w:sz w:val="24"/>
-          <w:szCs w:val="24"/>
-        </w:rPr>
-        <w:t>CA加密认证；</w:t>
-      </w:r>
-    </w:p>
-    <w:p>
-      <w:pPr>
-        <w:rPr>
-          <w:rFonts w:ascii="黑体" w:eastAsia="黑体" w:hAnsi="黑体"/>
-          <w:sz w:val="24"/>
-          <w:szCs w:val="24"/>
-        </w:rPr>
-      </w:pPr>
-      <w:r>
-        <w:rPr>
-          <w:rFonts w:ascii="黑体" w:eastAsia="黑体" w:hAnsi="黑体" w:hint="eastAsia"/>
-          <w:sz w:val="24"/>
-          <w:szCs w:val="24"/>
-        </w:rPr>
-        <w:t>开发过程中须遵守的某些标准或规则：编码规范采用</w:t>
-      </w:r>
-      <w:r>
-        <w:rPr>
-          <w:rFonts w:ascii="黑体" w:eastAsia="黑体" w:hAnsi="黑体"/>
-          <w:sz w:val="24"/>
-          <w:szCs w:val="24"/>
-        </w:rPr>
-        <w:t>C++ BUILDER，Visual C++</w:t>
-      </w:r>
-      <w:r>
-        <w:rPr>
-          <w:rFonts w:ascii="黑体" w:eastAsia="黑体" w:hAnsi="黑体" w:hint="eastAsia"/>
-          <w:sz w:val="24"/>
-          <w:szCs w:val="24"/>
-        </w:rPr>
-        <w:t>，</w:t>
-      </w:r>
-      <w:proofErr w:type="spellStart"/>
-      <w:r>
-        <w:rPr>
-          <w:rFonts w:ascii="黑体" w:eastAsia="黑体" w:hAnsi="黑体"/>
-          <w:sz w:val="24"/>
-          <w:szCs w:val="24"/>
-        </w:rPr>
-        <w:t>SQL</w:t>
-      </w:r>
-      <w:r>
-        <w:rPr>
-          <w:rFonts w:ascii="黑体" w:eastAsia="黑体" w:hAnsi="黑体" w:hint="eastAsia"/>
-          <w:sz w:val="24"/>
-          <w:szCs w:val="24"/>
-        </w:rPr>
-        <w:t>server</w:t>
-      </w:r>
-      <w:proofErr w:type="spellEnd"/>
       <w:r>
         <w:rPr>
           <w:rFonts w:ascii="黑体" w:eastAsia="黑体" w:hAnsi="黑体"/>
@@ -4053,6 +4035,7 @@
       <w:pPr>
         <w:pStyle w:val="2"/>
       </w:pPr>
+      <w:bookmarkStart w:id="0" w:name="_GoBack"/>
       <w:r>
         <w:rPr>
           <w:rFonts w:hint="eastAsia"/>
@@ -4069,6 +4052,7 @@
         </w:rPr>
       </w:pPr>
       <w:bookmarkStart w:id="1" w:name="_Toc338084233"/>
+      <w:bookmarkEnd w:id="0"/>
       <w:r>
         <w:rPr>
           <w:rFonts w:ascii="黑体" w:eastAsia="黑体" w:hAnsi="黑体" w:hint="eastAsia"/>
@@ -4107,26 +4091,26 @@
         <w:spacing w:line="360" w:lineRule="auto"/>
         <w:ind w:firstLineChars="200" w:firstLine="480"/>
         <w:rPr>
-          <w:rFonts w:ascii="黑体" w:eastAsia="黑体" w:hAnsi="黑体" w:cs="Times New Roman" w:hint="eastAsia"/>
-          <w:sz w:val="24"/>
-          <w:szCs w:val="24"/>
-        </w:rPr>
-      </w:pPr>
-    </w:p>
-    <w:p>
-      <w:pPr>
-        <w:rPr>
-          <w:rFonts w:ascii="黑体" w:eastAsia="黑体" w:hAnsi="黑体"/>
-          <w:sz w:val="24"/>
-          <w:szCs w:val="24"/>
-        </w:rPr>
-      </w:pPr>
-      <w:bookmarkStart w:id="6" w:name="_Toc329762089"/>
-      <w:bookmarkStart w:id="7" w:name="_Toc329781180"/>
-      <w:bookmarkStart w:id="8" w:name="_Toc329877147"/>
-      <w:bookmarkStart w:id="9" w:name="_Toc28872"/>
-      <w:bookmarkStart w:id="10" w:name="_Toc23654"/>
-      <w:bookmarkStart w:id="11" w:name="_Toc338084244"/>
+          <w:rFonts w:ascii="黑体" w:eastAsia="黑体" w:hAnsi="黑体" w:cs="Times New Roman"/>
+          <w:sz w:val="24"/>
+          <w:szCs w:val="24"/>
+        </w:rPr>
+      </w:pPr>
+    </w:p>
+    <w:p>
+      <w:pPr>
+        <w:rPr>
+          <w:rFonts w:ascii="黑体" w:eastAsia="黑体" w:hAnsi="黑体"/>
+          <w:sz w:val="24"/>
+          <w:szCs w:val="24"/>
+        </w:rPr>
+      </w:pPr>
+      <w:bookmarkStart w:id="6" w:name="_Toc338084244"/>
+      <w:bookmarkStart w:id="7" w:name="_Toc329762089"/>
+      <w:bookmarkStart w:id="8" w:name="_Toc329781180"/>
+      <w:bookmarkStart w:id="9" w:name="_Toc329877147"/>
+      <w:bookmarkStart w:id="10" w:name="_Toc28872"/>
+      <w:bookmarkStart w:id="11" w:name="_Toc23654"/>
       <w:bookmarkEnd w:id="2"/>
       <w:bookmarkEnd w:id="3"/>
       <w:bookmarkEnd w:id="4"/>
@@ -4139,45 +4123,45 @@
         </w:rPr>
         <w:t>功能需求</w:t>
       </w:r>
-      <w:bookmarkEnd w:id="11"/>
-    </w:p>
-    <w:p>
-      <w:pPr>
+      <w:bookmarkEnd w:id="6"/>
+    </w:p>
+    <w:p>
+      <w:pPr>
+        <w:rPr>
+          <w:rFonts w:ascii="黑体" w:eastAsia="黑体" w:hAnsi="黑体"/>
+          <w:sz w:val="24"/>
+          <w:szCs w:val="24"/>
+        </w:rPr>
+      </w:pPr>
+    </w:p>
+    <w:p>
+      <w:pPr>
+        <w:rPr>
+          <w:rFonts w:ascii="黑体" w:eastAsia="黑体" w:hAnsi="黑体"/>
+          <w:sz w:val="24"/>
+          <w:szCs w:val="24"/>
+        </w:rPr>
+      </w:pPr>
+      <w:bookmarkStart w:id="12" w:name="_Toc338084246"/>
+      <w:r>
         <w:rPr>
           <w:rFonts w:ascii="黑体" w:eastAsia="黑体" w:hAnsi="黑体" w:hint="eastAsia"/>
           <w:sz w:val="24"/>
           <w:szCs w:val="24"/>
         </w:rPr>
-      </w:pPr>
-    </w:p>
-    <w:p>
-      <w:pPr>
-        <w:rPr>
-          <w:rFonts w:ascii="黑体" w:eastAsia="黑体" w:hAnsi="黑体"/>
-          <w:sz w:val="24"/>
-          <w:szCs w:val="24"/>
-        </w:rPr>
-      </w:pPr>
-      <w:bookmarkStart w:id="12" w:name="_Toc338084246"/>
-      <w:r>
-        <w:rPr>
-          <w:rFonts w:ascii="黑体" w:eastAsia="黑体" w:hAnsi="黑体" w:hint="eastAsia"/>
-          <w:sz w:val="24"/>
-          <w:szCs w:val="24"/>
-        </w:rPr>
         <w:t>系统功能列表</w:t>
       </w:r>
-      <w:bookmarkEnd w:id="6"/>
       <w:bookmarkEnd w:id="7"/>
       <w:bookmarkEnd w:id="8"/>
       <w:bookmarkEnd w:id="9"/>
       <w:bookmarkEnd w:id="10"/>
+      <w:bookmarkEnd w:id="11"/>
       <w:bookmarkEnd w:id="12"/>
     </w:p>
     <w:p>
       <w:pPr>
         <w:rPr>
-          <w:rFonts w:ascii="黑体" w:eastAsia="黑体" w:hAnsi="黑体" w:hint="eastAsia"/>
+          <w:rFonts w:ascii="黑体" w:eastAsia="黑体" w:hAnsi="黑体"/>
           <w:sz w:val="24"/>
           <w:szCs w:val="24"/>
         </w:rPr>
@@ -4362,32 +4346,32 @@
           <w:p>
             <w:pPr>
               <w:rPr>
+                <w:rFonts w:ascii="黑体" w:eastAsia="黑体" w:hAnsi="黑体" w:cs="Times New Roman"/>
+                <w:sz w:val="24"/>
+                <w:szCs w:val="24"/>
+              </w:rPr>
+            </w:pPr>
+          </w:p>
+        </w:tc>
+        <w:tc>
+          <w:tcPr>
+            <w:tcW w:w="1701" w:type="dxa"/>
+            <w:vAlign w:val="center"/>
+          </w:tcPr>
+          <w:p>
+            <w:pPr>
+              <w:rPr>
+                <w:rFonts w:ascii="黑体" w:eastAsia="黑体" w:hAnsi="黑体" w:cs="Times New Roman"/>
+                <w:sz w:val="24"/>
+                <w:szCs w:val="24"/>
+              </w:rPr>
+            </w:pPr>
+            <w:r>
+              <w:rPr>
                 <w:rFonts w:ascii="黑体" w:eastAsia="黑体" w:hAnsi="黑体" w:cs="Times New Roman" w:hint="eastAsia"/>
                 <w:sz w:val="24"/>
                 <w:szCs w:val="24"/>
               </w:rPr>
-            </w:pPr>
-          </w:p>
-        </w:tc>
-        <w:tc>
-          <w:tcPr>
-            <w:tcW w:w="1701" w:type="dxa"/>
-            <w:vAlign w:val="center"/>
-          </w:tcPr>
-          <w:p>
-            <w:pPr>
-              <w:rPr>
-                <w:rFonts w:ascii="黑体" w:eastAsia="黑体" w:hAnsi="黑体" w:cs="Times New Roman" w:hint="eastAsia"/>
-                <w:sz w:val="24"/>
-                <w:szCs w:val="24"/>
-              </w:rPr>
-            </w:pPr>
-            <w:r>
-              <w:rPr>
-                <w:rFonts w:ascii="黑体" w:eastAsia="黑体" w:hAnsi="黑体" w:cs="Times New Roman" w:hint="eastAsia"/>
-                <w:sz w:val="24"/>
-                <w:szCs w:val="24"/>
-              </w:rPr>
               <w:t>备案上报</w:t>
             </w:r>
           </w:p>
@@ -4400,7 +4384,7 @@
           <w:p>
             <w:pPr>
               <w:rPr>
-                <w:rFonts w:ascii="黑体" w:eastAsia="黑体" w:hAnsi="黑体" w:cs="Times New Roman" w:hint="eastAsia"/>
+                <w:rFonts w:ascii="黑体" w:eastAsia="黑体" w:hAnsi="黑体" w:cs="Times New Roman"/>
                 <w:sz w:val="24"/>
                 <w:szCs w:val="24"/>
               </w:rPr>
@@ -5388,6 +5372,40 @@
     </w:p>
     <w:p>
       <w:pPr>
+        <w:rPr>
+          <w:rFonts w:ascii="黑体" w:eastAsia="黑体" w:hAnsi="黑体"/>
+          <w:sz w:val="24"/>
+          <w:szCs w:val="24"/>
+        </w:rPr>
+      </w:pPr>
+      <w:r>
+        <w:rPr>
+          <w:rFonts w:ascii="黑体" w:eastAsia="黑体" w:hAnsi="黑体" w:hint="eastAsia"/>
+          <w:sz w:val="24"/>
+          <w:szCs w:val="24"/>
+        </w:rPr>
+        <w:t>新增需求</w:t>
+      </w:r>
+    </w:p>
+    <w:p>
+      <w:pPr>
+        <w:rPr>
+          <w:rFonts w:ascii="黑体" w:eastAsia="黑体" w:hAnsi="黑体" w:hint="eastAsia"/>
+          <w:sz w:val="24"/>
+          <w:szCs w:val="24"/>
+        </w:rPr>
+      </w:pPr>
+      <w:r>
+        <w:rPr>
+          <w:rFonts w:ascii="黑体" w:eastAsia="黑体" w:hAnsi="黑体" w:hint="eastAsia"/>
+          <w:sz w:val="24"/>
+          <w:szCs w:val="24"/>
+        </w:rPr>
+        <w:t>在手机上实现报送</w:t>
+      </w:r>
+    </w:p>
+    <w:p>
+      <w:pPr>
         <w:pStyle w:val="2"/>
       </w:pPr>
       <w:r>
@@ -5692,197 +5710,195 @@
     <w:p>
       <w:pPr>
         <w:pStyle w:val="2"/>
+      </w:pPr>
+      <w:r>
         <w:rPr>
           <w:rFonts w:hint="eastAsia"/>
         </w:rPr>
+        <w:lastRenderedPageBreak/>
+        <w:t>4.3备份与恢复</w:t>
+      </w:r>
+    </w:p>
+    <w:p>
+      <w:pPr>
+        <w:rPr>
+          <w:rFonts w:ascii="黑体" w:eastAsia="黑体" w:hAnsi="黑体"/>
+          <w:sz w:val="24"/>
+          <w:szCs w:val="24"/>
+        </w:rPr>
+      </w:pPr>
+      <w:r>
+        <w:rPr>
+          <w:rFonts w:ascii="黑体" w:eastAsia="黑体" w:hAnsi="黑体"/>
+          <w:sz w:val="24"/>
+          <w:szCs w:val="24"/>
+        </w:rPr>
+        <w:t>实现</w:t>
+      </w:r>
+      <w:r>
+        <w:rPr>
+          <w:rFonts w:ascii="黑体" w:eastAsia="黑体" w:hAnsi="黑体" w:hint="eastAsia"/>
+          <w:sz w:val="24"/>
+          <w:szCs w:val="24"/>
+        </w:rPr>
+        <w:t>企业</w:t>
+      </w:r>
+      <w:r>
+        <w:rPr>
+          <w:rFonts w:ascii="黑体" w:eastAsia="黑体" w:hAnsi="黑体"/>
+          <w:sz w:val="24"/>
+          <w:szCs w:val="24"/>
+        </w:rPr>
+        <w:t xml:space="preserve">数据的定时备份。 </w:t>
+      </w:r>
+    </w:p>
+    <w:p>
+      <w:pPr>
+        <w:rPr>
+          <w:rFonts w:ascii="黑体" w:eastAsia="黑体" w:hAnsi="黑体"/>
+          <w:sz w:val="24"/>
+          <w:szCs w:val="24"/>
+        </w:rPr>
+      </w:pPr>
+    </w:p>
+    <w:p>
+      <w:pPr>
+        <w:rPr>
+          <w:rFonts w:ascii="黑体" w:eastAsia="黑体" w:hAnsi="黑体"/>
+          <w:sz w:val="24"/>
+          <w:szCs w:val="24"/>
+        </w:rPr>
+      </w:pPr>
+      <w:r>
+        <w:rPr>
+          <w:rFonts w:ascii="黑体" w:eastAsia="黑体" w:hAnsi="黑体"/>
+          <w:sz w:val="24"/>
+          <w:szCs w:val="24"/>
+        </w:rPr>
+        <w:t>每</w:t>
+      </w:r>
+      <w:r>
+        <w:rPr>
+          <w:rFonts w:ascii="黑体" w:eastAsia="黑体" w:hAnsi="黑体" w:hint="eastAsia"/>
+          <w:sz w:val="24"/>
+          <w:szCs w:val="24"/>
+        </w:rPr>
+        <w:t>周</w:t>
+      </w:r>
+      <w:r>
+        <w:rPr>
+          <w:rFonts w:ascii="黑体" w:eastAsia="黑体" w:hAnsi="黑体"/>
+          <w:sz w:val="24"/>
+          <w:szCs w:val="24"/>
+        </w:rPr>
+        <w:t>一早上将上一个月的</w:t>
+      </w:r>
+      <w:r>
+        <w:rPr>
+          <w:rFonts w:ascii="黑体" w:eastAsia="黑体" w:hAnsi="黑体" w:hint="eastAsia"/>
+          <w:sz w:val="24"/>
+          <w:szCs w:val="24"/>
+        </w:rPr>
+        <w:t>企业</w:t>
+      </w:r>
+      <w:r>
+        <w:rPr>
+          <w:rFonts w:ascii="黑体" w:eastAsia="黑体" w:hAnsi="黑体"/>
+          <w:sz w:val="24"/>
+          <w:szCs w:val="24"/>
+        </w:rPr>
+        <w:t>数据备份到一个</w:t>
+      </w:r>
+      <w:r>
+        <w:rPr>
+          <w:rFonts w:ascii="黑体" w:eastAsia="黑体" w:hAnsi="黑体" w:hint="eastAsia"/>
+          <w:sz w:val="24"/>
+          <w:szCs w:val="24"/>
+        </w:rPr>
+        <w:t>企业</w:t>
+      </w:r>
+      <w:r>
+        <w:rPr>
+          <w:rFonts w:ascii="黑体" w:eastAsia="黑体" w:hAnsi="黑体"/>
+          <w:sz w:val="24"/>
+          <w:szCs w:val="24"/>
+        </w:rPr>
+        <w:t>数据库中</w:t>
+      </w:r>
+      <w:r>
+        <w:rPr>
+          <w:rFonts w:ascii="黑体" w:eastAsia="黑体" w:hAnsi="黑体" w:hint="eastAsia"/>
+          <w:sz w:val="24"/>
+          <w:szCs w:val="24"/>
+        </w:rPr>
+        <w:t>，并删除冗余的已备份的数据。</w:t>
+      </w:r>
+    </w:p>
+    <w:p>
+      <w:pPr>
+        <w:rPr>
+          <w:rFonts w:ascii="黑体" w:eastAsia="黑体" w:hAnsi="黑体"/>
+          <w:sz w:val="24"/>
+          <w:szCs w:val="24"/>
+        </w:rPr>
+      </w:pPr>
+    </w:p>
+    <w:p>
+      <w:pPr>
+        <w:pStyle w:val="2"/>
       </w:pPr>
       <w:r>
         <w:rPr>
           <w:rFonts w:hint="eastAsia"/>
         </w:rPr>
-        <w:t>4.3备份与恢复</w:t>
-      </w:r>
-    </w:p>
-    <w:p>
-      <w:pPr>
-        <w:rPr>
-          <w:rFonts w:ascii="黑体" w:eastAsia="黑体" w:hAnsi="黑体"/>
-          <w:sz w:val="24"/>
-          <w:szCs w:val="24"/>
-        </w:rPr>
-      </w:pPr>
-      <w:r>
-        <w:rPr>
-          <w:rFonts w:ascii="黑体" w:eastAsia="黑体" w:hAnsi="黑体"/>
-          <w:sz w:val="24"/>
-          <w:szCs w:val="24"/>
-        </w:rPr>
-        <w:t>实现</w:t>
-      </w:r>
+        <w:t>4.4接口需求</w:t>
+      </w:r>
+    </w:p>
+    <w:p>
+      <w:pPr>
+        <w:spacing w:line="360" w:lineRule="auto"/>
+        <w:rPr>
+          <w:rFonts w:ascii="黑体" w:eastAsia="黑体" w:hAnsi="黑体"/>
+          <w:sz w:val="24"/>
+          <w:szCs w:val="24"/>
+        </w:rPr>
+      </w:pPr>
       <w:r>
         <w:rPr>
           <w:rFonts w:ascii="黑体" w:eastAsia="黑体" w:hAnsi="黑体" w:hint="eastAsia"/>
           <w:sz w:val="24"/>
           <w:szCs w:val="24"/>
         </w:rPr>
-        <w:t>企业</w:t>
-      </w:r>
-      <w:r>
-        <w:rPr>
-          <w:rFonts w:ascii="黑体" w:eastAsia="黑体" w:hAnsi="黑体"/>
-          <w:sz w:val="24"/>
-          <w:szCs w:val="24"/>
-        </w:rPr>
-        <w:t xml:space="preserve">数据的定时备份。 </w:t>
-      </w:r>
-    </w:p>
-    <w:p>
-      <w:pPr>
-        <w:rPr>
-          <w:rFonts w:ascii="黑体" w:eastAsia="黑体" w:hAnsi="黑体"/>
-          <w:sz w:val="24"/>
-          <w:szCs w:val="24"/>
-        </w:rPr>
-      </w:pPr>
-    </w:p>
-    <w:p>
-      <w:pPr>
-        <w:rPr>
-          <w:rFonts w:ascii="黑体" w:eastAsia="黑体" w:hAnsi="黑体"/>
-          <w:sz w:val="24"/>
-          <w:szCs w:val="24"/>
-        </w:rPr>
-      </w:pPr>
-      <w:r>
-        <w:rPr>
-          <w:rFonts w:ascii="黑体" w:eastAsia="黑体" w:hAnsi="黑体"/>
-          <w:sz w:val="24"/>
-          <w:szCs w:val="24"/>
-        </w:rPr>
-        <w:t>每</w:t>
-      </w:r>
+        <w:t>实现与国家失业监测系统的数据交换。</w:t>
+      </w:r>
+    </w:p>
+    <w:p/>
+    <w:p>
+      <w:pPr>
+        <w:pStyle w:val="2"/>
+      </w:pPr>
+      <w:r>
+        <w:rPr>
+          <w:rFonts w:hint="eastAsia"/>
+        </w:rPr>
+        <w:t>4.5附录</w:t>
+      </w:r>
+    </w:p>
+    <w:p>
+      <w:pPr>
+        <w:rPr>
+          <w:rFonts w:ascii="黑体" w:eastAsia="黑体" w:hAnsi="黑体"/>
+          <w:sz w:val="24"/>
+          <w:szCs w:val="24"/>
+        </w:rPr>
+      </w:pPr>
+      <w:bookmarkStart w:id="13" w:name="_Toc333568701"/>
       <w:r>
         <w:rPr>
           <w:rFonts w:ascii="黑体" w:eastAsia="黑体" w:hAnsi="黑体" w:hint="eastAsia"/>
           <w:sz w:val="24"/>
           <w:szCs w:val="24"/>
         </w:rPr>
-        <w:t>周</w:t>
-      </w:r>
-      <w:r>
-        <w:rPr>
-          <w:rFonts w:ascii="黑体" w:eastAsia="黑体" w:hAnsi="黑体"/>
-          <w:sz w:val="24"/>
-          <w:szCs w:val="24"/>
-        </w:rPr>
-        <w:t>一早上将上一个月的</w:t>
-      </w:r>
-      <w:r>
-        <w:rPr>
-          <w:rFonts w:ascii="黑体" w:eastAsia="黑体" w:hAnsi="黑体" w:hint="eastAsia"/>
-          <w:sz w:val="24"/>
-          <w:szCs w:val="24"/>
-        </w:rPr>
-        <w:t>企业</w:t>
-      </w:r>
-      <w:r>
-        <w:rPr>
-          <w:rFonts w:ascii="黑体" w:eastAsia="黑体" w:hAnsi="黑体"/>
-          <w:sz w:val="24"/>
-          <w:szCs w:val="24"/>
-        </w:rPr>
-        <w:t>数据备份到一个</w:t>
-      </w:r>
-      <w:r>
-        <w:rPr>
-          <w:rFonts w:ascii="黑体" w:eastAsia="黑体" w:hAnsi="黑体" w:hint="eastAsia"/>
-          <w:sz w:val="24"/>
-          <w:szCs w:val="24"/>
-        </w:rPr>
-        <w:t>企业</w:t>
-      </w:r>
-      <w:r>
-        <w:rPr>
-          <w:rFonts w:ascii="黑体" w:eastAsia="黑体" w:hAnsi="黑体"/>
-          <w:sz w:val="24"/>
-          <w:szCs w:val="24"/>
-        </w:rPr>
-        <w:t>数据库中</w:t>
-      </w:r>
-      <w:r>
-        <w:rPr>
-          <w:rFonts w:ascii="黑体" w:eastAsia="黑体" w:hAnsi="黑体" w:hint="eastAsia"/>
-          <w:sz w:val="24"/>
-          <w:szCs w:val="24"/>
-        </w:rPr>
-        <w:t>，并删除冗余的已备份的数据。</w:t>
-      </w:r>
-    </w:p>
-    <w:p>
-      <w:pPr>
-        <w:rPr>
-          <w:rFonts w:ascii="黑体" w:eastAsia="黑体" w:hAnsi="黑体"/>
-          <w:sz w:val="24"/>
-          <w:szCs w:val="24"/>
-        </w:rPr>
-      </w:pPr>
-    </w:p>
-    <w:p>
-      <w:pPr>
-        <w:pStyle w:val="2"/>
-      </w:pPr>
-      <w:r>
-        <w:rPr>
-          <w:rFonts w:hint="eastAsia"/>
-        </w:rPr>
-        <w:t>4.4接口需求</w:t>
-      </w:r>
-    </w:p>
-    <w:p>
-      <w:pPr>
-        <w:spacing w:line="360" w:lineRule="auto"/>
-        <w:rPr>
-          <w:rFonts w:ascii="黑体" w:eastAsia="黑体" w:hAnsi="黑体"/>
-          <w:sz w:val="24"/>
-          <w:szCs w:val="24"/>
-        </w:rPr>
-      </w:pPr>
-      <w:r>
-        <w:rPr>
-          <w:rFonts w:ascii="黑体" w:eastAsia="黑体" w:hAnsi="黑体" w:hint="eastAsia"/>
-          <w:sz w:val="24"/>
-          <w:szCs w:val="24"/>
-        </w:rPr>
-        <w:t>实现与国家失业监测系统的数据交换。</w:t>
-      </w:r>
-    </w:p>
-    <w:p/>
-    <w:p>
-      <w:pPr>
-        <w:pStyle w:val="2"/>
-      </w:pPr>
-      <w:r>
-        <w:rPr>
-          <w:rFonts w:hint="eastAsia"/>
-        </w:rPr>
-        <w:t>4.5附录</w:t>
-      </w:r>
-    </w:p>
-    <w:p>
-      <w:pPr>
-        <w:rPr>
-          <w:rFonts w:ascii="黑体" w:eastAsia="黑体" w:hAnsi="黑体"/>
-          <w:sz w:val="24"/>
-          <w:szCs w:val="24"/>
-        </w:rPr>
-      </w:pPr>
-      <w:bookmarkStart w:id="13" w:name="_Toc333568701"/>
-      <w:r>
-        <w:rPr>
-          <w:rFonts w:ascii="黑体" w:eastAsia="黑体" w:hAnsi="黑体" w:hint="eastAsia"/>
-          <w:sz w:val="24"/>
-          <w:szCs w:val="24"/>
-        </w:rPr>
         <w:t>山东省地区编码</w:t>
       </w:r>
       <w:bookmarkEnd w:id="13"/>
@@ -5890,7 +5906,7 @@
     <w:p>
       <w:pPr>
         <w:rPr>
-          <w:rFonts w:ascii="黑体" w:eastAsia="黑体" w:hAnsi="黑体" w:hint="eastAsia"/>
+          <w:rFonts w:ascii="黑体" w:eastAsia="黑体" w:hAnsi="黑体"/>
           <w:sz w:val="24"/>
           <w:szCs w:val="24"/>
         </w:rPr>
@@ -5927,7 +5943,7 @@
           <w:p>
             <w:pPr>
               <w:rPr>
-                <w:rFonts w:ascii="黑体" w:eastAsia="黑体" w:hAnsi="黑体" w:hint="eastAsia"/>
+                <w:rFonts w:ascii="黑体" w:eastAsia="黑体" w:hAnsi="黑体"/>
                 <w:sz w:val="24"/>
                 <w:szCs w:val="24"/>
               </w:rPr>
@@ -5952,7 +5968,7 @@
             <w:pPr>
               <w:pStyle w:val="HTML"/>
               <w:rPr>
-                <w:rFonts w:ascii="黑体" w:eastAsia="黑体" w:hAnsi="黑体" w:hint="eastAsia"/>
+                <w:rFonts w:ascii="黑体" w:eastAsia="黑体" w:hAnsi="黑体"/>
               </w:rPr>
             </w:pPr>
             <w:r>
@@ -5972,7 +5988,7 @@
           <w:p>
             <w:pPr>
               <w:rPr>
-                <w:rFonts w:ascii="黑体" w:eastAsia="黑体" w:hAnsi="黑体" w:hint="eastAsia"/>
+                <w:rFonts w:ascii="黑体" w:eastAsia="黑体" w:hAnsi="黑体"/>
                 <w:sz w:val="24"/>
                 <w:szCs w:val="24"/>
               </w:rPr>
@@ -5996,7 +6012,7 @@
           <w:p>
             <w:pPr>
               <w:rPr>
-                <w:rFonts w:ascii="黑体" w:eastAsia="黑体" w:hAnsi="黑体" w:hint="eastAsia"/>
+                <w:rFonts w:ascii="黑体" w:eastAsia="黑体" w:hAnsi="黑体"/>
                 <w:sz w:val="24"/>
                 <w:szCs w:val="24"/>
               </w:rPr>
@@ -6020,7 +6036,7 @@
           <w:p>
             <w:pPr>
               <w:rPr>
-                <w:rFonts w:ascii="黑体" w:eastAsia="黑体" w:hAnsi="黑体" w:hint="eastAsia"/>
+                <w:rFonts w:ascii="黑体" w:eastAsia="黑体" w:hAnsi="黑体"/>
                 <w:sz w:val="24"/>
                 <w:szCs w:val="24"/>
               </w:rPr>
@@ -6044,7 +6060,7 @@
           <w:p>
             <w:pPr>
               <w:rPr>
-                <w:rFonts w:ascii="黑体" w:eastAsia="黑体" w:hAnsi="黑体" w:hint="eastAsia"/>
+                <w:rFonts w:ascii="黑体" w:eastAsia="黑体" w:hAnsi="黑体"/>
                 <w:sz w:val="24"/>
                 <w:szCs w:val="24"/>
               </w:rPr>
@@ -6068,7 +6084,7 @@
           <w:p>
             <w:pPr>
               <w:rPr>
-                <w:rFonts w:ascii="黑体" w:eastAsia="黑体" w:hAnsi="黑体" w:hint="eastAsia"/>
+                <w:rFonts w:ascii="黑体" w:eastAsia="黑体" w:hAnsi="黑体"/>
                 <w:sz w:val="24"/>
                 <w:szCs w:val="24"/>
               </w:rPr>
@@ -6094,7 +6110,7 @@
           <w:p>
             <w:pPr>
               <w:rPr>
-                <w:rFonts w:ascii="黑体" w:eastAsia="黑体" w:hAnsi="黑体" w:hint="eastAsia"/>
+                <w:rFonts w:ascii="黑体" w:eastAsia="黑体" w:hAnsi="黑体"/>
                 <w:sz w:val="24"/>
                 <w:szCs w:val="24"/>
               </w:rPr>
@@ -6118,7 +6134,7 @@
           <w:p>
             <w:pPr>
               <w:rPr>
-                <w:rFonts w:ascii="黑体" w:eastAsia="黑体" w:hAnsi="黑体" w:hint="eastAsia"/>
+                <w:rFonts w:ascii="黑体" w:eastAsia="黑体" w:hAnsi="黑体"/>
                 <w:sz w:val="24"/>
                 <w:szCs w:val="24"/>
               </w:rPr>
@@ -6142,12 +6158,12 @@
           <w:p>
             <w:pPr>
               <w:rPr>
-                <w:rFonts w:ascii="黑体" w:eastAsia="黑体" w:hAnsi="黑体" w:hint="eastAsia"/>
-                <w:sz w:val="24"/>
-                <w:szCs w:val="24"/>
-              </w:rPr>
-            </w:pPr>
-            <w:hyperlink r:id="rId5" w:tgtFrame="_blank" w:history="1">
+                <w:rFonts w:ascii="黑体" w:eastAsia="黑体" w:hAnsi="黑体"/>
+                <w:sz w:val="24"/>
+                <w:szCs w:val="24"/>
+              </w:rPr>
+            </w:pPr>
+            <w:hyperlink r:id="rId7" w:tgtFrame="_blank" w:history="1">
               <w:r>
                 <w:rPr>
                   <w:rFonts w:ascii="黑体" w:eastAsia="黑体" w:hAnsi="黑体" w:cs="宋体"/>
@@ -6177,12 +6193,12 @@
           <w:p>
             <w:pPr>
               <w:rPr>
-                <w:rFonts w:ascii="黑体" w:eastAsia="黑体" w:hAnsi="黑体" w:hint="eastAsia"/>
-                <w:sz w:val="24"/>
-                <w:szCs w:val="24"/>
-              </w:rPr>
-            </w:pPr>
-            <w:hyperlink r:id="rId6" w:tgtFrame="_blank" w:history="1">
+                <w:rFonts w:ascii="黑体" w:eastAsia="黑体" w:hAnsi="黑体"/>
+                <w:sz w:val="24"/>
+                <w:szCs w:val="24"/>
+              </w:rPr>
+            </w:pPr>
+            <w:hyperlink r:id="rId8" w:tgtFrame="_blank" w:history="1">
               <w:r>
                 <w:rPr>
                   <w:rFonts w:ascii="黑体" w:eastAsia="黑体" w:hAnsi="黑体" w:cs="宋体"/>
@@ -6212,12 +6228,12 @@
           <w:p>
             <w:pPr>
               <w:rPr>
-                <w:rFonts w:ascii="黑体" w:eastAsia="黑体" w:hAnsi="黑体" w:hint="eastAsia"/>
-                <w:sz w:val="24"/>
-                <w:szCs w:val="24"/>
-              </w:rPr>
-            </w:pPr>
-            <w:hyperlink r:id="rId7" w:tgtFrame="_blank" w:history="1">
+                <w:rFonts w:ascii="黑体" w:eastAsia="黑体" w:hAnsi="黑体"/>
+                <w:sz w:val="24"/>
+                <w:szCs w:val="24"/>
+              </w:rPr>
+            </w:pPr>
+            <w:hyperlink r:id="rId9" w:tgtFrame="_blank" w:history="1">
               <w:r>
                 <w:rPr>
                   <w:rFonts w:ascii="黑体" w:eastAsia="黑体" w:hAnsi="黑体" w:cs="宋体"/>
@@ -6247,7 +6263,7 @@
           <w:p>
             <w:pPr>
               <w:rPr>
-                <w:rFonts w:ascii="黑体" w:eastAsia="黑体" w:hAnsi="黑体" w:hint="eastAsia"/>
+                <w:rFonts w:ascii="黑体" w:eastAsia="黑体" w:hAnsi="黑体"/>
                 <w:sz w:val="24"/>
                 <w:szCs w:val="24"/>
               </w:rPr>
@@ -6271,12 +6287,12 @@
           <w:p>
             <w:pPr>
               <w:rPr>
-                <w:rFonts w:ascii="黑体" w:eastAsia="黑体" w:hAnsi="黑体" w:hint="eastAsia"/>
-                <w:sz w:val="24"/>
-                <w:szCs w:val="24"/>
-              </w:rPr>
-            </w:pPr>
-            <w:hyperlink r:id="rId8" w:tgtFrame="_blank" w:history="1">
+                <w:rFonts w:ascii="黑体" w:eastAsia="黑体" w:hAnsi="黑体"/>
+                <w:sz w:val="24"/>
+                <w:szCs w:val="24"/>
+              </w:rPr>
+            </w:pPr>
+            <w:hyperlink r:id="rId10" w:tgtFrame="_blank" w:history="1">
               <w:r>
                 <w:rPr>
                   <w:rFonts w:ascii="黑体" w:eastAsia="黑体" w:hAnsi="黑体" w:cs="宋体"/>
@@ -6308,7 +6324,7 @@
           <w:p>
             <w:pPr>
               <w:rPr>
-                <w:rFonts w:ascii="黑体" w:eastAsia="黑体" w:hAnsi="黑体" w:hint="eastAsia"/>
+                <w:rFonts w:ascii="黑体" w:eastAsia="黑体" w:hAnsi="黑体"/>
                 <w:sz w:val="24"/>
                 <w:szCs w:val="24"/>
               </w:rPr>
@@ -6332,12 +6348,12 @@
           <w:p>
             <w:pPr>
               <w:rPr>
-                <w:rFonts w:ascii="黑体" w:eastAsia="黑体" w:hAnsi="黑体" w:hint="eastAsia"/>
-                <w:sz w:val="24"/>
-                <w:szCs w:val="24"/>
-              </w:rPr>
-            </w:pPr>
-            <w:hyperlink r:id="rId9" w:tgtFrame="_blank" w:history="1">
+                <w:rFonts w:ascii="黑体" w:eastAsia="黑体" w:hAnsi="黑体"/>
+                <w:sz w:val="24"/>
+                <w:szCs w:val="24"/>
+              </w:rPr>
+            </w:pPr>
+            <w:hyperlink r:id="rId11" w:tgtFrame="_blank" w:history="1">
               <w:r>
                 <w:rPr>
                   <w:rFonts w:ascii="黑体" w:eastAsia="黑体" w:hAnsi="黑体" w:cs="宋体"/>
@@ -6367,12 +6383,12 @@
           <w:p>
             <w:pPr>
               <w:rPr>
-                <w:rFonts w:ascii="黑体" w:eastAsia="黑体" w:hAnsi="黑体" w:hint="eastAsia"/>
-                <w:sz w:val="24"/>
-                <w:szCs w:val="24"/>
-              </w:rPr>
-            </w:pPr>
-            <w:hyperlink r:id="rId10" w:tgtFrame="_blank" w:history="1">
+                <w:rFonts w:ascii="黑体" w:eastAsia="黑体" w:hAnsi="黑体"/>
+                <w:sz w:val="24"/>
+                <w:szCs w:val="24"/>
+              </w:rPr>
+            </w:pPr>
+            <w:hyperlink r:id="rId12" w:tgtFrame="_blank" w:history="1">
               <w:r>
                 <w:rPr>
                   <w:rFonts w:ascii="黑体" w:eastAsia="黑体" w:hAnsi="黑体" w:cs="宋体"/>
@@ -6402,7 +6418,7 @@
           <w:p>
             <w:pPr>
               <w:rPr>
-                <w:rFonts w:ascii="黑体" w:eastAsia="黑体" w:hAnsi="黑体" w:hint="eastAsia"/>
+                <w:rFonts w:ascii="黑体" w:eastAsia="黑体" w:hAnsi="黑体"/>
                 <w:sz w:val="24"/>
                 <w:szCs w:val="24"/>
               </w:rPr>
@@ -6417,7 +6433,7 @@
           <w:p>
             <w:pPr>
               <w:rPr>
-                <w:rFonts w:ascii="黑体" w:eastAsia="黑体" w:hAnsi="黑体" w:hint="eastAsia"/>
+                <w:rFonts w:ascii="黑体" w:eastAsia="黑体" w:hAnsi="黑体"/>
                 <w:sz w:val="24"/>
                 <w:szCs w:val="24"/>
               </w:rPr>
@@ -6432,7 +6448,7 @@
           <w:p>
             <w:pPr>
               <w:rPr>
-                <w:rFonts w:ascii="黑体" w:eastAsia="黑体" w:hAnsi="黑体" w:hint="eastAsia"/>
+                <w:rFonts w:ascii="黑体" w:eastAsia="黑体" w:hAnsi="黑体"/>
                 <w:sz w:val="24"/>
                 <w:szCs w:val="24"/>
               </w:rPr>
@@ -6447,7 +6463,7 @@
           <w:p>
             <w:pPr>
               <w:rPr>
-                <w:rFonts w:ascii="黑体" w:eastAsia="黑体" w:hAnsi="黑体" w:hint="eastAsia"/>
+                <w:rFonts w:ascii="黑体" w:eastAsia="黑体" w:hAnsi="黑体"/>
                 <w:sz w:val="24"/>
                 <w:szCs w:val="24"/>
               </w:rPr>
@@ -6464,7 +6480,7 @@
           <w:p>
             <w:pPr>
               <w:rPr>
-                <w:rFonts w:ascii="黑体" w:eastAsia="黑体" w:hAnsi="黑体" w:hint="eastAsia"/>
+                <w:rFonts w:ascii="黑体" w:eastAsia="黑体" w:hAnsi="黑体"/>
                 <w:sz w:val="24"/>
                 <w:szCs w:val="24"/>
               </w:rPr>
@@ -6479,7 +6495,7 @@
           <w:p>
             <w:pPr>
               <w:rPr>
-                <w:rFonts w:ascii="黑体" w:eastAsia="黑体" w:hAnsi="黑体" w:hint="eastAsia"/>
+                <w:rFonts w:ascii="黑体" w:eastAsia="黑体" w:hAnsi="黑体"/>
                 <w:sz w:val="24"/>
                 <w:szCs w:val="24"/>
               </w:rPr>
@@ -6494,7 +6510,7 @@
           <w:p>
             <w:pPr>
               <w:rPr>
-                <w:rFonts w:ascii="黑体" w:eastAsia="黑体" w:hAnsi="黑体" w:hint="eastAsia"/>
+                <w:rFonts w:ascii="黑体" w:eastAsia="黑体" w:hAnsi="黑体"/>
                 <w:sz w:val="24"/>
                 <w:szCs w:val="24"/>
               </w:rPr>
@@ -6509,7 +6525,7 @@
           <w:p>
             <w:pPr>
               <w:rPr>
-                <w:rFonts w:ascii="黑体" w:eastAsia="黑体" w:hAnsi="黑体" w:hint="eastAsia"/>
+                <w:rFonts w:ascii="黑体" w:eastAsia="黑体" w:hAnsi="黑体"/>
                 <w:sz w:val="24"/>
                 <w:szCs w:val="24"/>
               </w:rPr>
@@ -6524,7 +6540,7 @@
           <w:p>
             <w:pPr>
               <w:rPr>
-                <w:rFonts w:ascii="黑体" w:eastAsia="黑体" w:hAnsi="黑体" w:hint="eastAsia"/>
+                <w:rFonts w:ascii="黑体" w:eastAsia="黑体" w:hAnsi="黑体"/>
                 <w:sz w:val="24"/>
                 <w:szCs w:val="24"/>
               </w:rPr>
@@ -6539,7 +6555,7 @@
           <w:p>
             <w:pPr>
               <w:rPr>
-                <w:rFonts w:ascii="黑体" w:eastAsia="黑体" w:hAnsi="黑体" w:hint="eastAsia"/>
+                <w:rFonts w:ascii="黑体" w:eastAsia="黑体" w:hAnsi="黑体"/>
                 <w:sz w:val="24"/>
                 <w:szCs w:val="24"/>
               </w:rPr>
@@ -6554,7 +6570,7 @@
           <w:p>
             <w:pPr>
               <w:rPr>
-                <w:rFonts w:ascii="黑体" w:eastAsia="黑体" w:hAnsi="黑体" w:hint="eastAsia"/>
+                <w:rFonts w:ascii="黑体" w:eastAsia="黑体" w:hAnsi="黑体"/>
                 <w:sz w:val="24"/>
                 <w:szCs w:val="24"/>
               </w:rPr>
@@ -6563,13 +6579,7 @@
         </w:tc>
       </w:tr>
     </w:tbl>
-    <w:p>
-      <w:pPr>
-        <w:rPr>
-          <w:rFonts w:hint="eastAsia"/>
-        </w:rPr>
-      </w:pPr>
-    </w:p>
+    <w:p/>
     <w:sectPr>
       <w:pgSz w:w="11906" w:h="16838"/>
       <w:pgMar w:top="1440" w:right="1800" w:bottom="1440" w:left="1800" w:header="851" w:footer="992" w:gutter="0"/>
@@ -6580,6 +6590,44 @@
     </w:sectPr>
   </w:body>
 </w:document>
+</file>
+
+<file path=word/endnotes.xml><?xml version="1.0" encoding="utf-8"?>
+<w:endnotes xmlns:wpc="http://schemas.microsoft.com/office/word/2010/wordprocessingCanvas" xmlns:cx="http://schemas.microsoft.com/office/drawing/2014/chartex" xmlns:cx1="http://schemas.microsoft.com/office/drawing/2015/9/8/chartex" xmlns:cx2="http://schemas.microsoft.com/office/drawing/2015/10/21/chartex" xmlns:cx3="http://schemas.microsoft.com/office/drawing/2016/5/9/chartex" xmlns:cx4="http://schemas.microsoft.com/office/drawing/2016/5/10/chartex" xmlns:cx5="http://schemas.microsoft.com/office/drawing/2016/5/11/chartex" xmlns:cx6="http://schemas.microsoft.com/office/drawing/2016/5/12/chartex" xmlns:cx7="http://schemas.microsoft.com/office/drawing/2016/5/13/chartex" xmlns:cx8="http://schemas.microsoft.com/office/drawing/2016/5/14/chartex" xmlns:mc="http://schemas.openxmlformats.org/markup-compatibility/2006" xmlns:aink="http://schemas.microsoft.com/office/drawing/2016/ink" xmlns:am3d="http://schemas.microsoft.com/office/drawing/2017/model3d" xmlns:o="urn:schemas-microsoft-com:office:office" xmlns:r="http://schemas.openxmlformats.org/officeDocument/2006/relationships" xmlns:m="http://schemas.openxmlformats.org/officeDocument/2006/math" xmlns:v="urn:schemas-microsoft-com:vml" xmlns:wp14="http://schemas.microsoft.com/office/word/2010/wordprocessingDrawing" xmlns:wp="http://schemas.openxmlformats.org/drawingml/2006/wordprocessingDrawing" xmlns:w10="urn:schemas-microsoft-com:office:word" xmlns:w="http://schemas.openxmlformats.org/wordprocessingml/2006/main" xmlns:w14="http://schemas.microsoft.com/office/word/2010/wordml" xmlns:w15="http://schemas.microsoft.com/office/word/2012/wordml" xmlns:w16cid="http://schemas.microsoft.com/office/word/2016/wordml/cid" xmlns:w16se="http://schemas.microsoft.com/office/word/2015/wordml/symex" xmlns:wpg="http://schemas.microsoft.com/office/word/2010/wordprocessingGroup" xmlns:wpi="http://schemas.microsoft.com/office/word/2010/wordprocessingInk" xmlns:wne="http://schemas.microsoft.com/office/word/2006/wordml" xmlns:wps="http://schemas.microsoft.com/office/word/2010/wordprocessingShape" mc:Ignorable="w14 w15 w16se w16cid wp14">
+  <w:endnote w:type="separator" w:id="-1">
+    <w:p>
+      <w:r>
+        <w:separator/>
+      </w:r>
+    </w:p>
+  </w:endnote>
+  <w:endnote w:type="continuationSeparator" w:id="0">
+    <w:p>
+      <w:r>
+        <w:continuationSeparator/>
+      </w:r>
+    </w:p>
+  </w:endnote>
+</w:endnotes>
+</file>
+
+<file path=word/footnotes.xml><?xml version="1.0" encoding="utf-8"?>
+<w:footnotes xmlns:wpc="http://schemas.microsoft.com/office/word/2010/wordprocessingCanvas" xmlns:cx="http://schemas.microsoft.com/office/drawing/2014/chartex" xmlns:cx1="http://schemas.microsoft.com/office/drawing/2015/9/8/chartex" xmlns:cx2="http://schemas.microsoft.com/office/drawing/2015/10/21/chartex" xmlns:cx3="http://schemas.microsoft.com/office/drawing/2016/5/9/chartex" xmlns:cx4="http://schemas.microsoft.com/office/drawing/2016/5/10/chartex" xmlns:cx5="http://schemas.microsoft.com/office/drawing/2016/5/11/chartex" xmlns:cx6="http://schemas.microsoft.com/office/drawing/2016/5/12/chartex" xmlns:cx7="http://schemas.microsoft.com/office/drawing/2016/5/13/chartex" xmlns:cx8="http://schemas.microsoft.com/office/drawing/2016/5/14/chartex" xmlns:mc="http://schemas.openxmlformats.org/markup-compatibility/2006" xmlns:aink="http://schemas.microsoft.com/office/drawing/2016/ink" xmlns:am3d="http://schemas.microsoft.com/office/drawing/2017/model3d" xmlns:o="urn:schemas-microsoft-com:office:office" xmlns:r="http://schemas.openxmlformats.org/officeDocument/2006/relationships" xmlns:m="http://schemas.openxmlformats.org/officeDocument/2006/math" xmlns:v="urn:schemas-microsoft-com:vml" xmlns:wp14="http://schemas.microsoft.com/office/word/2010/wordprocessingDrawing" xmlns:wp="http://schemas.openxmlformats.org/drawingml/2006/wordprocessingDrawing" xmlns:w10="urn:schemas-microsoft-com:office:word" xmlns:w="http://schemas.openxmlformats.org/wordprocessingml/2006/main" xmlns:w14="http://schemas.microsoft.com/office/word/2010/wordml" xmlns:w15="http://schemas.microsoft.com/office/word/2012/wordml" xmlns:w16cid="http://schemas.microsoft.com/office/word/2016/wordml/cid" xmlns:w16se="http://schemas.microsoft.com/office/word/2015/wordml/symex" xmlns:wpg="http://schemas.microsoft.com/office/word/2010/wordprocessingGroup" xmlns:wpi="http://schemas.microsoft.com/office/word/2010/wordprocessingInk" xmlns:wne="http://schemas.microsoft.com/office/word/2006/wordml" xmlns:wps="http://schemas.microsoft.com/office/word/2010/wordprocessingShape" mc:Ignorable="w14 w15 w16se w16cid wp14">
+  <w:footnote w:type="separator" w:id="-1">
+    <w:p>
+      <w:r>
+        <w:separator/>
+      </w:r>
+    </w:p>
+  </w:footnote>
+  <w:footnote w:type="continuationSeparator" w:id="0">
+    <w:p>
+      <w:r>
+        <w:continuationSeparator/>
+      </w:r>
+    </w:p>
+  </w:footnote>
+</w:footnotes>
 </file>
 
 <file path=word/numbering.xml><?xml version="1.0" encoding="utf-8"?>
@@ -7873,7 +7921,7 @@
   <w:style w:type="paragraph" w:styleId="HTML">
     <w:name w:val="HTML Preformatted"/>
     <w:basedOn w:val="a"/>
-    <w:link w:val="HTMLChar"/>
+    <w:link w:val="HTML1"/>
     <w:uiPriority w:val="99"/>
     <w:unhideWhenUsed/>
     <w:rsid w:val="001A2785"/>
@@ -7918,8 +7966,8 @@
       <w:szCs w:val="20"/>
     </w:rPr>
   </w:style>
-  <w:style w:type="character" w:customStyle="1" w:styleId="HTMLChar">
-    <w:name w:val="HTML 预设格式 Char"/>
+  <w:style w:type="character" w:customStyle="1" w:styleId="HTML1">
+    <w:name w:val="HTML 预设格式 字符1"/>
     <w:link w:val="HTML"/>
     <w:uiPriority w:val="99"/>
     <w:rsid w:val="001A2785"/>
@@ -7954,6 +8002,71 @@
     <w:rPr>
       <w:kern w:val="0"/>
       <w:sz w:val="22"/>
+    </w:rPr>
+  </w:style>
+  <w:style w:type="paragraph" w:styleId="a8">
+    <w:name w:val="header"/>
+    <w:basedOn w:val="a"/>
+    <w:link w:val="a9"/>
+    <w:uiPriority w:val="99"/>
+    <w:unhideWhenUsed/>
+    <w:rsid w:val="003333E8"/>
+    <w:pPr>
+      <w:pBdr>
+        <w:bottom w:val="single" w:sz="6" w:space="1" w:color="auto"/>
+      </w:pBdr>
+      <w:tabs>
+        <w:tab w:val="center" w:pos="4153"/>
+        <w:tab w:val="right" w:pos="8306"/>
+      </w:tabs>
+      <w:snapToGrid w:val="0"/>
+      <w:jc w:val="center"/>
+    </w:pPr>
+    <w:rPr>
+      <w:sz w:val="18"/>
+      <w:szCs w:val="18"/>
+    </w:rPr>
+  </w:style>
+  <w:style w:type="character" w:customStyle="1" w:styleId="a9">
+    <w:name w:val="页眉 字符"/>
+    <w:basedOn w:val="a0"/>
+    <w:link w:val="a8"/>
+    <w:uiPriority w:val="99"/>
+    <w:rsid w:val="003333E8"/>
+    <w:rPr>
+      <w:sz w:val="18"/>
+      <w:szCs w:val="18"/>
+    </w:rPr>
+  </w:style>
+  <w:style w:type="paragraph" w:styleId="aa">
+    <w:name w:val="footer"/>
+    <w:basedOn w:val="a"/>
+    <w:link w:val="ab"/>
+    <w:uiPriority w:val="99"/>
+    <w:unhideWhenUsed/>
+    <w:rsid w:val="003333E8"/>
+    <w:pPr>
+      <w:tabs>
+        <w:tab w:val="center" w:pos="4153"/>
+        <w:tab w:val="right" w:pos="8306"/>
+      </w:tabs>
+      <w:snapToGrid w:val="0"/>
+      <w:jc w:val="left"/>
+    </w:pPr>
+    <w:rPr>
+      <w:sz w:val="18"/>
+      <w:szCs w:val="18"/>
+    </w:rPr>
+  </w:style>
+  <w:style w:type="character" w:customStyle="1" w:styleId="ab">
+    <w:name w:val="页脚 字符"/>
+    <w:basedOn w:val="a0"/>
+    <w:link w:val="aa"/>
+    <w:uiPriority w:val="99"/>
+    <w:rsid w:val="003333E8"/>
+    <w:rPr>
+      <w:sz w:val="18"/>
+      <w:szCs w:val="18"/>
     </w:rPr>
   </w:style>
 </w:styles>

</xml_diff>